<commit_message>
´avance modelo, semana 2
</commit_message>
<xml_diff>
--- a/Modelo inicial warehousing.docx
+++ b/Modelo inicial warehousing.docx
@@ -49,56 +49,7 @@
               <w:rFonts w:ascii="Cambria Math" w:hAnsi="Cambria Math"/>
               <w:lang w:val="es-ES"/>
             </w:rPr>
-            <m:t>Funcion objetivo:Minimizar el numero</m:t>
-          </m:r>
-          <m:r>
-            <w:rPr>
-              <w:rFonts w:ascii="Cambria Math" w:hAnsi="Cambria Math"/>
-              <w:lang w:val="es-ES"/>
-            </w:rPr>
-            <m:t xml:space="preserve"> total </m:t>
-          </m:r>
-          <m:r>
-            <w:rPr>
-              <w:rFonts w:ascii="Cambria Math" w:hAnsi="Cambria Math"/>
-              <w:lang w:val="es-ES"/>
-            </w:rPr>
-            <m:t xml:space="preserve"> de</m:t>
-          </m:r>
-          <m:r>
-            <w:rPr>
-              <w:rFonts w:ascii="Cambria Math" w:hAnsi="Cambria Math"/>
-              <w:lang w:val="es-ES"/>
-            </w:rPr>
-            <m:t xml:space="preserve"> las</m:t>
-          </m:r>
-          <m:r>
-            <w:rPr>
-              <w:rFonts w:ascii="Cambria Math" w:hAnsi="Cambria Math"/>
-              <w:lang w:val="es-ES"/>
-            </w:rPr>
-            <m:t xml:space="preserve"> visitas </m:t>
-          </m:r>
-          <m:r>
-            <w:rPr>
-              <w:rFonts w:ascii="Cambria Math" w:hAnsi="Cambria Math"/>
-              <w:lang w:val="es-ES"/>
-            </w:rPr>
-            <m:t xml:space="preserve"> k </m:t>
-          </m:r>
-          <m:r>
-            <w:rPr>
-              <w:rFonts w:ascii="Cambria Math" w:hAnsi="Cambria Math"/>
-              <w:lang w:val="es-ES"/>
-            </w:rPr>
-            <m:t>∈</m:t>
-          </m:r>
-          <m:r>
-            <w:rPr>
-              <w:rFonts w:ascii="Cambria Math" w:hAnsi="Cambria Math"/>
-              <w:lang w:val="es-ES"/>
-            </w:rPr>
-            <m:t xml:space="preserve"> L</m:t>
+            <m:t>Funcion objetivo:Minimizar el numero total  de las visitas  k ∈ L</m:t>
           </m:r>
         </m:oMath>
       </m:oMathPara>
@@ -148,12 +99,14 @@
         </w:numPr>
         <w:rPr>
           <w:rFonts w:eastAsiaTheme="minorEastAsia"/>
-          <w:lang w:val="es-ES"/>
-        </w:rPr>
-      </w:pPr>
-      <w:r>
-        <w:rPr>
-          <w:rFonts w:eastAsiaTheme="minorEastAsia"/>
+          <w:highlight w:val="yellow"/>
+          <w:lang w:val="es-ES"/>
+        </w:rPr>
+      </w:pPr>
+      <w:r>
+        <w:rPr>
+          <w:rFonts w:eastAsiaTheme="minorEastAsia"/>
+          <w:highlight w:val="yellow"/>
           <w:lang w:val="es-ES"/>
         </w:rPr>
         <w:t xml:space="preserve">Máximo 3 </w:t>
@@ -162,6 +115,7 @@
       <w:r>
         <w:rPr>
           <w:rFonts w:eastAsiaTheme="minorEastAsia"/>
+          <w:highlight w:val="yellow"/>
           <w:lang w:val="es-ES"/>
         </w:rPr>
         <w:t>ordenes</w:t>
@@ -170,6 +124,7 @@
       <w:r>
         <w:rPr>
           <w:rFonts w:eastAsiaTheme="minorEastAsia"/>
+          <w:highlight w:val="yellow"/>
           <w:lang w:val="es-ES"/>
         </w:rPr>
         <w:t xml:space="preserve"> por viaje</w:t>
@@ -177,6 +132,7 @@
       <w:r>
         <w:rPr>
           <w:rFonts w:eastAsiaTheme="minorEastAsia"/>
+          <w:highlight w:val="yellow"/>
           <w:lang w:val="es-ES"/>
         </w:rPr>
         <w:t xml:space="preserve"> / o será 3 </w:t>
@@ -185,6 +141,7 @@
       <w:r>
         <w:rPr>
           <w:rFonts w:eastAsiaTheme="minorEastAsia"/>
+          <w:highlight w:val="yellow"/>
           <w:lang w:val="es-ES"/>
         </w:rPr>
         <w:t>ordenes</w:t>
@@ -193,6 +150,7 @@
       <w:r>
         <w:rPr>
           <w:rFonts w:eastAsiaTheme="minorEastAsia"/>
+          <w:highlight w:val="yellow"/>
           <w:lang w:val="es-ES"/>
         </w:rPr>
         <w:t xml:space="preserve"> por viaje para no ir vacio</w:t>
@@ -207,12 +165,14 @@
         </w:numPr>
         <w:rPr>
           <w:rFonts w:eastAsiaTheme="minorEastAsia"/>
-          <w:lang w:val="es-ES"/>
-        </w:rPr>
-      </w:pPr>
-      <w:r>
-        <w:rPr>
-          <w:rFonts w:eastAsiaTheme="minorEastAsia"/>
+          <w:highlight w:val="yellow"/>
+          <w:lang w:val="es-ES"/>
+        </w:rPr>
+      </w:pPr>
+      <w:r>
+        <w:rPr>
+          <w:rFonts w:eastAsiaTheme="minorEastAsia"/>
+          <w:highlight w:val="yellow"/>
           <w:lang w:val="es-ES"/>
         </w:rPr>
         <w:t>Completar todas las ordenes</w:t>
@@ -247,20 +207,30 @@
         </w:numPr>
         <w:rPr>
           <w:rFonts w:eastAsiaTheme="minorEastAsia"/>
-          <w:lang w:val="es-ES"/>
-        </w:rPr>
-      </w:pPr>
-      <w:r>
-        <w:rPr>
-          <w:rFonts w:eastAsiaTheme="minorEastAsia"/>
-          <w:lang w:val="es-ES"/>
-        </w:rPr>
-        <w:t xml:space="preserve">Una orden asignada a un solo </w:t>
+          <w:highlight w:val="yellow"/>
+          <w:lang w:val="es-ES"/>
+        </w:rPr>
+      </w:pPr>
+      <w:r>
+        <w:rPr>
+          <w:rFonts w:eastAsiaTheme="minorEastAsia"/>
+          <w:lang w:val="es-ES"/>
+        </w:rPr>
+        <w:t>U</w:t>
+      </w:r>
+      <w:r>
+        <w:rPr>
+          <w:rFonts w:eastAsiaTheme="minorEastAsia"/>
+          <w:highlight w:val="yellow"/>
+          <w:lang w:val="es-ES"/>
+        </w:rPr>
+        <w:t xml:space="preserve">na orden asignada a un solo </w:t>
       </w:r>
       <w:proofErr w:type="spellStart"/>
       <w:r>
         <w:rPr>
           <w:rFonts w:eastAsiaTheme="minorEastAsia"/>
+          <w:highlight w:val="yellow"/>
           <w:lang w:val="es-ES"/>
         </w:rPr>
         <w:t>batche</w:t>
@@ -398,6 +368,70 @@
           <w:lang w:val="es-ES"/>
         </w:rPr>
         <w:t>Parámetros</w:t>
+      </w:r>
+    </w:p>
+    <w:p>
+      <w:pPr>
+        <w:rPr>
+          <w:rFonts w:eastAsiaTheme="minorEastAsia"/>
+          <w:lang w:val="es-ES"/>
+        </w:rPr>
+      </w:pPr>
+      <m:oMathPara>
+        <m:oMathParaPr>
+          <m:jc m:val="left"/>
+        </m:oMathParaPr>
+        <m:oMath>
+          <m:r>
+            <w:rPr>
+              <w:rFonts w:ascii="Cambria Math" w:hAnsi="Cambria Math"/>
+              <w:lang w:val="es-ES"/>
+            </w:rPr>
+            <m:t>p</m:t>
+          </m:r>
+          <m:r>
+            <w:rPr>
+              <w:rFonts w:ascii="Cambria Math" w:hAnsi="Cambria Math"/>
+              <w:lang w:val="es-ES"/>
+            </w:rPr>
+            <m:t>=</m:t>
+          </m:r>
+          <m:r>
+            <w:rPr>
+              <w:rFonts w:ascii="Cambria Math" w:hAnsi="Cambria Math"/>
+              <w:lang w:val="es-ES"/>
+            </w:rPr>
+            <m:t>Numero de ordene que se debe realizar en un día</m:t>
+          </m:r>
+          <m:r>
+            <w:rPr>
+              <w:rFonts w:ascii="Cambria Math" w:hAnsi="Cambria Math"/>
+              <w:lang w:val="es-ES"/>
+            </w:rPr>
+            <m:t xml:space="preserve"> </m:t>
+          </m:r>
+        </m:oMath>
+      </m:oMathPara>
+    </w:p>
+    <w:p>
+      <w:pPr>
+        <w:rPr>
+          <w:lang w:val="es-ES"/>
+        </w:rPr>
+      </w:pPr>
+    </w:p>
+    <w:p>
+      <w:pPr>
+        <w:pStyle w:val="Subttulo"/>
+        <w:rPr>
+          <w:lang w:val="es-ES"/>
+        </w:rPr>
+      </w:pPr>
+      <w:r>
+        <w:rPr>
+          <w:lang w:val="es-ES"/>
+        </w:rPr>
+        <w:t xml:space="preserve">Variables de decisión </w:t>
       </w:r>
     </w:p>
     <w:p>
@@ -428,10 +462,316 @@
                   <w:rFonts w:ascii="Cambria Math" w:hAnsi="Cambria Math"/>
                   <w:lang w:val="es-ES"/>
                 </w:rPr>
-                <m:t>a</m:t>
+                <m:t>x</m:t>
               </m:r>
             </m:e>
             <m:sub>
+              <m:r>
+                <w:rPr>
+                  <w:rFonts w:ascii="Cambria Math" w:hAnsi="Cambria Math"/>
+                  <w:lang w:val="es-ES"/>
+                </w:rPr>
+                <m:t>i</m:t>
+              </m:r>
+              <m:r>
+                <w:rPr>
+                  <w:rFonts w:ascii="Cambria Math" w:hAnsi="Cambria Math"/>
+                  <w:lang w:val="es-ES"/>
+                </w:rPr>
+                <m:t>j</m:t>
+              </m:r>
+            </m:sub>
+          </m:sSub>
+          <m:r>
+            <w:rPr>
+              <w:rFonts w:ascii="Cambria Math" w:hAnsi="Cambria Math"/>
+              <w:lang w:val="es-ES"/>
+            </w:rPr>
+            <m:t xml:space="preserve">=1 si la </m:t>
+          </m:r>
+          <m:r>
+            <w:rPr>
+              <w:rFonts w:ascii="Cambria Math" w:hAnsi="Cambria Math"/>
+              <w:lang w:val="es-ES"/>
+            </w:rPr>
+            <m:t>batche</m:t>
+          </m:r>
+          <m:r>
+            <w:rPr>
+              <w:rFonts w:ascii="Cambria Math" w:hAnsi="Cambria Math"/>
+              <w:lang w:val="es-ES"/>
+            </w:rPr>
+            <m:t xml:space="preserve">  </m:t>
+          </m:r>
+          <m:r>
+            <w:rPr>
+              <w:rFonts w:ascii="Cambria Math" w:hAnsi="Cambria Math"/>
+              <w:lang w:val="es-ES"/>
+            </w:rPr>
+            <m:t>i</m:t>
+          </m:r>
+          <m:r>
+            <w:rPr>
+              <w:rFonts w:ascii="Cambria Math" w:hAnsi="Cambria Math"/>
+              <w:lang w:val="es-ES"/>
+            </w:rPr>
+            <m:t xml:space="preserve"> ϵ </m:t>
+          </m:r>
+          <m:r>
+            <w:rPr>
+              <w:rFonts w:ascii="Cambria Math" w:hAnsi="Cambria Math"/>
+              <w:lang w:val="es-ES"/>
+            </w:rPr>
+            <m:t>b</m:t>
+          </m:r>
+          <m:r>
+            <w:rPr>
+              <w:rFonts w:ascii="Cambria Math" w:hAnsi="Cambria Math"/>
+              <w:lang w:val="es-ES"/>
+            </w:rPr>
+            <m:t xml:space="preserve"> </m:t>
+          </m:r>
+          <m:r>
+            <w:rPr>
+              <w:rFonts w:ascii="Cambria Math" w:hAnsi="Cambria Math"/>
+              <w:lang w:val="es-ES"/>
+            </w:rPr>
+            <m:t>contiene la posicion</m:t>
+          </m:r>
+          <m:r>
+            <w:rPr>
+              <w:rFonts w:ascii="Cambria Math" w:hAnsi="Cambria Math"/>
+              <w:lang w:val="es-ES"/>
+            </w:rPr>
+            <m:t xml:space="preserve"> </m:t>
+          </m:r>
+          <m:r>
+            <w:rPr>
+              <w:rFonts w:ascii="Cambria Math" w:hAnsi="Cambria Math"/>
+              <w:lang w:val="es-ES"/>
+            </w:rPr>
+            <m:t>j</m:t>
+          </m:r>
+          <m:r>
+            <w:rPr>
+              <w:rFonts w:ascii="Cambria Math" w:hAnsi="Cambria Math"/>
+              <w:lang w:val="es-ES"/>
+            </w:rPr>
+            <m:t xml:space="preserve"> ∈ </m:t>
+          </m:r>
+          <m:r>
+            <w:rPr>
+              <w:rFonts w:ascii="Cambria Math" w:hAnsi="Cambria Math"/>
+              <w:lang w:val="es-ES"/>
+            </w:rPr>
+            <m:t>L</m:t>
+          </m:r>
+          <m:r>
+            <w:rPr>
+              <w:rFonts w:ascii="Cambria Math" w:hAnsi="Cambria Math"/>
+              <w:lang w:val="es-ES"/>
+            </w:rPr>
+            <m:t xml:space="preserve"> , 0 sino</m:t>
+          </m:r>
+        </m:oMath>
+      </m:oMathPara>
+    </w:p>
+    <w:p>
+      <w:pPr>
+        <w:rPr>
+          <w:rFonts w:eastAsiaTheme="minorEastAsia"/>
+          <w:lang w:val="es-ES"/>
+        </w:rPr>
+      </w:pPr>
+      <m:oMathPara>
+        <m:oMathParaPr>
+          <m:jc m:val="left"/>
+        </m:oMathParaPr>
+        <m:oMath>
+          <m:sSub>
+            <m:sSubPr>
+              <m:ctrlPr>
+                <w:rPr>
+                  <w:rFonts w:ascii="Cambria Math" w:eastAsiaTheme="minorEastAsia" w:hAnsi="Cambria Math"/>
+                  <w:i/>
+                  <w:lang w:val="es-ES"/>
+                </w:rPr>
+              </m:ctrlPr>
+            </m:sSubPr>
+            <m:e>
+              <m:r>
+                <w:rPr>
+                  <w:rFonts w:ascii="Cambria Math" w:eastAsiaTheme="minorEastAsia" w:hAnsi="Cambria Math"/>
+                  <w:lang w:val="es-ES"/>
+                </w:rPr>
+                <m:t>Y</m:t>
+              </m:r>
+            </m:e>
+            <m:sub>
+              <m:r>
+                <w:rPr>
+                  <w:rFonts w:ascii="Cambria Math" w:eastAsiaTheme="minorEastAsia" w:hAnsi="Cambria Math"/>
+                  <w:lang w:val="es-ES"/>
+                </w:rPr>
+                <m:t>i</m:t>
+              </m:r>
+              <m:r>
+                <w:rPr>
+                  <w:rFonts w:ascii="Cambria Math" w:eastAsiaTheme="minorEastAsia" w:hAnsi="Cambria Math"/>
+                  <w:lang w:val="es-ES"/>
+                </w:rPr>
+                <m:t>j</m:t>
+              </m:r>
+            </m:sub>
+          </m:sSub>
+          <m:r>
+            <w:rPr>
+              <w:rFonts w:ascii="Cambria Math" w:eastAsiaTheme="minorEastAsia" w:hAnsi="Cambria Math"/>
+              <w:lang w:val="es-ES"/>
+            </w:rPr>
+            <m:t>=</m:t>
+          </m:r>
+          <m:r>
+            <w:rPr>
+              <w:rFonts w:ascii="Cambria Math" w:eastAsiaTheme="minorEastAsia" w:hAnsi="Cambria Math"/>
+              <w:lang w:val="es-ES"/>
+            </w:rPr>
+            <m:t>Cantidad</m:t>
+          </m:r>
+          <m:r>
+            <w:rPr>
+              <w:rFonts w:ascii="Cambria Math" w:eastAsiaTheme="minorEastAsia" w:hAnsi="Cambria Math"/>
+              <w:lang w:val="es-ES"/>
+            </w:rPr>
+            <m:t xml:space="preserve"> de orden</m:t>
+          </m:r>
+          <m:r>
+            <w:rPr>
+              <w:rFonts w:ascii="Cambria Math" w:eastAsiaTheme="minorEastAsia" w:hAnsi="Cambria Math"/>
+              <w:lang w:val="es-ES"/>
+            </w:rPr>
+            <m:t>es</m:t>
+          </m:r>
+          <m:r>
+            <w:rPr>
+              <w:rFonts w:ascii="Cambria Math" w:eastAsiaTheme="minorEastAsia" w:hAnsi="Cambria Math"/>
+              <w:lang w:val="es-ES"/>
+            </w:rPr>
+            <m:t xml:space="preserve"> i </m:t>
+          </m:r>
+          <m:r>
+            <w:rPr>
+              <w:rFonts w:ascii="Cambria Math" w:hAnsi="Cambria Math"/>
+              <w:lang w:val="es-ES"/>
+            </w:rPr>
+            <m:t xml:space="preserve">∈ </m:t>
+          </m:r>
+          <m:r>
+            <w:rPr>
+              <w:rFonts w:ascii="Cambria Math" w:hAnsi="Cambria Math"/>
+              <w:lang w:val="es-ES"/>
+            </w:rPr>
+            <m:t xml:space="preserve">M en el batche j </m:t>
+          </m:r>
+          <m:r>
+            <w:rPr>
+              <w:rFonts w:ascii="Cambria Math" w:hAnsi="Cambria Math"/>
+              <w:lang w:val="es-ES"/>
+            </w:rPr>
+            <m:t xml:space="preserve">∈ </m:t>
+          </m:r>
+          <m:r>
+            <w:rPr>
+              <w:rFonts w:ascii="Cambria Math" w:hAnsi="Cambria Math"/>
+              <w:lang w:val="es-ES"/>
+            </w:rPr>
+            <m:t>B</m:t>
+          </m:r>
+          <m:r>
+            <w:rPr>
+              <w:rFonts w:ascii="Cambria Math" w:eastAsiaTheme="minorEastAsia" w:hAnsi="Cambria Math"/>
+              <w:lang w:val="es-ES"/>
+            </w:rPr>
+            <m:t xml:space="preserve"> </m:t>
+          </m:r>
+        </m:oMath>
+      </m:oMathPara>
+    </w:p>
+    <w:p>
+      <w:pPr>
+        <w:pStyle w:val="Subttulo"/>
+        <w:rPr>
+          <w:lang w:val="es-ES"/>
+        </w:rPr>
+      </w:pPr>
+      <w:r>
+        <w:rPr>
+          <w:lang w:val="es-ES"/>
+        </w:rPr>
+        <w:t>Función objetivo</w:t>
+      </w:r>
+    </w:p>
+    <w:p>
+      <w:pPr>
+        <w:rPr>
+          <w:lang w:val="es-ES"/>
+        </w:rPr>
+      </w:pPr>
+      <m:oMathPara>
+        <m:oMath>
+          <m:r>
+            <w:rPr>
+              <w:rFonts w:ascii="Cambria Math" w:hAnsi="Cambria Math"/>
+              <w:lang w:val="es-ES"/>
+            </w:rPr>
+            <m:t xml:space="preserve">Min </m:t>
+          </m:r>
+          <m:r>
+            <w:rPr>
+              <w:rFonts w:ascii="Cambria Math" w:hAnsi="Cambria Math"/>
+              <w:lang w:val="es-ES"/>
+            </w:rPr>
+            <m:t>Z=</m:t>
+          </m:r>
+          <m:nary>
+            <m:naryPr>
+              <m:chr m:val="∑"/>
+              <m:limLoc m:val="undOvr"/>
+              <m:grow m:val="1"/>
+              <m:supHide m:val="1"/>
+              <m:ctrlPr>
+                <w:rPr>
+                  <w:rFonts w:ascii="Cambria Math" w:hAnsi="Cambria Math"/>
+                  <w:i/>
+                  <w:lang w:val="es-ES"/>
+                </w:rPr>
+              </m:ctrlPr>
+            </m:naryPr>
+            <m:sub>
+              <m:r>
+                <w:rPr>
+                  <w:rFonts w:ascii="Cambria Math" w:hAnsi="Cambria Math"/>
+                  <w:lang w:val="es-ES"/>
+                </w:rPr>
+                <m:t>i</m:t>
+              </m:r>
+              <m:r>
+                <w:rPr>
+                  <w:rFonts w:ascii="Cambria Math" w:hAnsi="Cambria Math"/>
+                  <w:lang w:val="es-ES"/>
+                </w:rPr>
+                <m:t>=</m:t>
+              </m:r>
+              <m:r>
+                <w:rPr>
+                  <w:rFonts w:ascii="Cambria Math" w:hAnsi="Cambria Math"/>
+                  <w:lang w:val="es-ES"/>
+                </w:rPr>
+                <m:t>1</m:t>
+              </m:r>
+            </m:sub>
+            <m:sup/>
+            <m:e>
               <m:sSub>
                 <m:sSubPr>
                   <m:ctrlPr>
@@ -448,7 +788,7 @@
                       <w:rFonts w:ascii="Cambria Math" w:hAnsi="Cambria Math"/>
                       <w:lang w:val="es-ES"/>
                     </w:rPr>
-                    <m:t>n</m:t>
+                    <m:t>x</m:t>
                   </m:r>
                 </m:e>
                 <m:sub>
@@ -457,38 +797,45 @@
                       <w:rFonts w:ascii="Cambria Math" w:hAnsi="Cambria Math"/>
                       <w:lang w:val="es-ES"/>
                     </w:rPr>
-                    <m:t>J</m:t>
+                    <m:t>iJ</m:t>
                   </m:r>
                 </m:sub>
               </m:sSub>
-            </m:sub>
-          </m:sSub>
-          <m:r>
-            <w:rPr>
-              <w:rFonts w:ascii="Cambria Math" w:hAnsi="Cambria Math"/>
-              <w:lang w:val="es-ES"/>
-            </w:rPr>
-            <m:t xml:space="preserve">=1 Si el articulo n ∈ N esta en la orden j ∈ M,0 sino. </m:t>
+            </m:e>
+          </m:nary>
+          <m:r>
+            <w:rPr>
+              <w:rFonts w:ascii="Cambria Math" w:hAnsi="Cambria Math"/>
+              <w:lang w:val="es-ES"/>
+            </w:rPr>
+            <m:t xml:space="preserve"> </m:t>
+          </m:r>
+          <m:r>
+            <w:rPr>
+              <w:rFonts w:ascii="Cambria Math" w:hAnsi="Cambria Math"/>
+              <w:lang w:val="es-ES"/>
+            </w:rPr>
+            <m:t>∀</m:t>
+          </m:r>
+          <m:r>
+            <w:rPr>
+              <w:rFonts w:ascii="Cambria Math" w:hAnsi="Cambria Math"/>
+              <w:lang w:val="es-ES"/>
+            </w:rPr>
+            <m:t xml:space="preserve"> J</m:t>
+          </m:r>
+          <m:r>
+            <w:rPr>
+              <w:rFonts w:ascii="Cambria Math" w:hAnsi="Cambria Math"/>
+              <w:lang w:val="es-ES"/>
+            </w:rPr>
+            <m:t xml:space="preserve"> + </m:t>
           </m:r>
         </m:oMath>
       </m:oMathPara>
     </w:p>
     <w:p>
       <w:pPr>
-        <w:rPr>
-          <w:lang w:val="es-ES"/>
-        </w:rPr>
-      </w:pPr>
-    </w:p>
-    <w:p>
-      <w:pPr>
-        <w:rPr>
-          <w:lang w:val="es-ES"/>
-        </w:rPr>
-      </w:pPr>
-    </w:p>
-    <w:p>
-      <w:pPr>
         <w:pStyle w:val="Subttulo"/>
         <w:rPr>
           <w:lang w:val="es-ES"/>
@@ -498,7 +845,13 @@
         <w:rPr>
           <w:lang w:val="es-ES"/>
         </w:rPr>
-        <w:t xml:space="preserve">Variables de decisión </w:t>
+        <w:t>Restricciones</w:t>
+      </w:r>
+      <w:r>
+        <w:rPr>
+          <w:lang w:val="es-ES"/>
+        </w:rPr>
+        <w:t>:</w:t>
       </w:r>
     </w:p>
     <w:p>
@@ -509,12 +862,13 @@
         </w:rPr>
       </w:pPr>
       <m:oMathPara>
-        <m:oMathParaPr>
-          <m:jc m:val="left"/>
-        </m:oMathParaPr>
         <m:oMath>
-          <m:sSub>
-            <m:sSubPr>
+          <m:nary>
+            <m:naryPr>
+              <m:chr m:val="∑"/>
+              <m:limLoc m:val="undOvr"/>
+              <m:grow m:val="1"/>
+              <m:supHide m:val="1"/>
               <m:ctrlPr>
                 <w:rPr>
                   <w:rFonts w:ascii="Cambria Math" w:hAnsi="Cambria Math"/>
@@ -522,94 +876,432 @@
                   <w:lang w:val="es-ES"/>
                 </w:rPr>
               </m:ctrlPr>
-            </m:sSubPr>
+            </m:naryPr>
+            <m:sub>
+              <m:r>
+                <w:rPr>
+                  <w:rFonts w:ascii="Cambria Math" w:hAnsi="Cambria Math"/>
+                  <w:lang w:val="es-ES"/>
+                </w:rPr>
+                <m:t>i</m:t>
+              </m:r>
+              <m:r>
+                <w:rPr>
+                  <w:rFonts w:ascii="Cambria Math" w:hAnsi="Cambria Math"/>
+                </w:rPr>
+                <m:t>=1</m:t>
+              </m:r>
+            </m:sub>
+            <m:sup/>
             <m:e>
-              <m:r>
-                <w:rPr>
-                  <w:rFonts w:ascii="Cambria Math" w:hAnsi="Cambria Math"/>
-                  <w:lang w:val="es-ES"/>
-                </w:rPr>
-                <m:t>x</m:t>
+              <m:sSub>
+                <m:sSubPr>
+                  <m:ctrlPr>
+                    <w:rPr>
+                      <w:rFonts w:ascii="Cambria Math" w:eastAsiaTheme="minorEastAsia" w:hAnsi="Cambria Math"/>
+                      <w:i/>
+                      <w:lang w:val="es-ES"/>
+                    </w:rPr>
+                  </m:ctrlPr>
+                </m:sSubPr>
+                <m:e>
+                  <m:r>
+                    <w:rPr>
+                      <w:rFonts w:ascii="Cambria Math" w:eastAsiaTheme="minorEastAsia" w:hAnsi="Cambria Math"/>
+                      <w:lang w:val="es-ES"/>
+                    </w:rPr>
+                    <m:t>Y</m:t>
+                  </m:r>
+                </m:e>
+                <m:sub>
+                  <m:r>
+                    <w:rPr>
+                      <w:rFonts w:ascii="Cambria Math" w:eastAsiaTheme="minorEastAsia" w:hAnsi="Cambria Math"/>
+                    </w:rPr>
+                    <m:t>ij</m:t>
+                  </m:r>
+                </m:sub>
+              </m:sSub>
+              <m:r>
+                <w:rPr>
+                  <w:rFonts w:ascii="Cambria Math" w:eastAsiaTheme="minorEastAsia" w:hAnsi="Cambria Math"/>
+                </w:rPr>
+                <m:t xml:space="preserve"> ≤3</m:t>
+              </m:r>
+              <m:r>
+                <w:rPr>
+                  <w:rFonts w:ascii="Cambria Math" w:eastAsiaTheme="minorEastAsia" w:hAnsi="Cambria Math"/>
+                </w:rPr>
+                <m:t xml:space="preserve"> </m:t>
+              </m:r>
+              <m:r>
+                <w:rPr>
+                  <w:rFonts w:ascii="Cambria Math" w:hAnsi="Cambria Math"/>
+                </w:rPr>
+                <m:t xml:space="preserve">∀ </m:t>
+              </m:r>
+              <m:r>
+                <w:rPr>
+                  <w:rFonts w:ascii="Cambria Math" w:hAnsi="Cambria Math"/>
+                </w:rPr>
+                <m:t>j</m:t>
+              </m:r>
+              <m:r>
+                <w:rPr>
+                  <w:rFonts w:ascii="Cambria Math" w:eastAsiaTheme="minorEastAsia" w:hAnsi="Cambria Math"/>
+                </w:rPr>
+                <m:t xml:space="preserve"> </m:t>
               </m:r>
             </m:e>
-            <m:sub>
-              <m:r>
-                <w:rPr>
-                  <w:rFonts w:ascii="Cambria Math" w:hAnsi="Cambria Math"/>
-                  <w:lang w:val="es-ES"/>
-                </w:rPr>
-                <m:t>jb</m:t>
-              </m:r>
-            </m:sub>
-          </m:sSub>
-          <m:r>
-            <w:rPr>
-              <w:rFonts w:ascii="Cambria Math" w:hAnsi="Cambria Math"/>
-              <w:lang w:val="es-ES"/>
-            </w:rPr>
-            <m:t xml:space="preserve">=1 si </m:t>
-          </m:r>
-          <m:r>
-            <w:rPr>
-              <w:rFonts w:ascii="Cambria Math" w:hAnsi="Cambria Math"/>
-              <w:lang w:val="es-ES"/>
-            </w:rPr>
-            <m:t xml:space="preserve">la orden  </m:t>
-          </m:r>
-          <m:r>
-            <w:rPr>
-              <w:rFonts w:ascii="Cambria Math" w:hAnsi="Cambria Math"/>
-              <w:lang w:val="es-ES"/>
-            </w:rPr>
-            <m:t>j ϵ M</m:t>
-          </m:r>
-          <m:r>
-            <w:rPr>
-              <w:rFonts w:ascii="Cambria Math" w:hAnsi="Cambria Math"/>
-              <w:lang w:val="es-ES"/>
-            </w:rPr>
-            <m:t xml:space="preserve"> </m:t>
-          </m:r>
-          <m:r>
-            <w:rPr>
-              <w:rFonts w:ascii="Cambria Math" w:hAnsi="Cambria Math"/>
-              <w:lang w:val="es-ES"/>
-            </w:rPr>
-            <m:t xml:space="preserve"> </m:t>
-          </m:r>
-          <m:r>
-            <w:rPr>
-              <w:rFonts w:ascii="Cambria Math" w:hAnsi="Cambria Math"/>
-              <w:lang w:val="es-ES"/>
-            </w:rPr>
-            <m:t xml:space="preserve">esta </m:t>
-          </m:r>
-          <m:r>
-            <w:rPr>
-              <w:rFonts w:ascii="Cambria Math" w:hAnsi="Cambria Math"/>
-              <w:lang w:val="es-ES"/>
-            </w:rPr>
-            <m:t xml:space="preserve"> en el batche b ∈ B , 0 sino</m:t>
-          </m:r>
+          </m:nary>
         </m:oMath>
       </m:oMathPara>
     </w:p>
     <w:p>
       <w:pPr>
         <w:rPr>
-          <w:lang w:val="es-ES"/>
-        </w:rPr>
-      </w:pPr>
-    </w:p>
-    <w:p>
-      <w:pPr>
-        <w:pStyle w:val="Prrafodelista"/>
-        <w:rPr>
-          <w:rFonts w:eastAsiaTheme="minorEastAsia"/>
-          <w:lang w:val="es-ES"/>
-        </w:rPr>
-      </w:pPr>
-    </w:p>
+          <w:rFonts w:eastAsiaTheme="minorEastAsia"/>
+          <w:lang w:val="es-ES"/>
+        </w:rPr>
+      </w:pPr>
+      <w:r>
+        <w:rPr>
+          <w:rFonts w:eastAsiaTheme="minorEastAsia"/>
+          <w:lang w:val="es-ES"/>
+        </w:rPr>
+        <w:t xml:space="preserve">Máximo 3 </w:t>
+      </w:r>
+      <w:proofErr w:type="spellStart"/>
+      <w:r>
+        <w:rPr>
+          <w:rFonts w:eastAsiaTheme="minorEastAsia"/>
+          <w:lang w:val="es-ES"/>
+        </w:rPr>
+        <w:t>ordenes</w:t>
+      </w:r>
+      <w:proofErr w:type="spellEnd"/>
+      <w:r>
+        <w:rPr>
+          <w:rFonts w:eastAsiaTheme="minorEastAsia"/>
+          <w:lang w:val="es-ES"/>
+        </w:rPr>
+        <w:t xml:space="preserve"> por </w:t>
+      </w:r>
+      <w:proofErr w:type="spellStart"/>
+      <w:r>
+        <w:rPr>
+          <w:rFonts w:eastAsiaTheme="minorEastAsia"/>
+          <w:lang w:val="es-ES"/>
+        </w:rPr>
+        <w:t>batche</w:t>
+      </w:r>
+      <w:proofErr w:type="spellEnd"/>
+    </w:p>
+    <w:p>
+      <w:pPr>
+        <w:rPr>
+          <w:rFonts w:eastAsiaTheme="minorEastAsia"/>
+          <w:lang w:val="es-ES"/>
+        </w:rPr>
+      </w:pPr>
+      <m:oMathPara>
+        <m:oMath>
+          <m:nary>
+            <m:naryPr>
+              <m:chr m:val="∑"/>
+              <m:limLoc m:val="undOvr"/>
+              <m:supHide m:val="1"/>
+              <m:ctrlPr>
+                <w:rPr>
+                  <w:rFonts w:ascii="Cambria Math" w:hAnsi="Cambria Math"/>
+                  <w:i/>
+                  <w:lang w:val="es-ES"/>
+                </w:rPr>
+              </m:ctrlPr>
+            </m:naryPr>
+            <m:sub>
+              <m:r>
+                <w:rPr>
+                  <w:rFonts w:ascii="Cambria Math" w:hAnsi="Cambria Math"/>
+                  <w:lang w:val="es-ES"/>
+                </w:rPr>
+                <m:t>i=1</m:t>
+              </m:r>
+            </m:sub>
+            <m:sup/>
+            <m:e>
+              <m:r>
+                <w:rPr>
+                  <w:rFonts w:ascii="Cambria Math" w:hAnsi="Cambria Math"/>
+                  <w:lang w:val="es-ES"/>
+                </w:rPr>
+                <m:t>.</m:t>
+              </m:r>
+            </m:e>
+          </m:nary>
+          <m:nary>
+            <m:naryPr>
+              <m:chr m:val="∑"/>
+              <m:limLoc m:val="undOvr"/>
+              <m:grow m:val="1"/>
+              <m:supHide m:val="1"/>
+              <m:ctrlPr>
+                <w:rPr>
+                  <w:rFonts w:ascii="Cambria Math" w:hAnsi="Cambria Math"/>
+                  <w:i/>
+                  <w:lang w:val="es-ES"/>
+                </w:rPr>
+              </m:ctrlPr>
+            </m:naryPr>
+            <m:sub>
+              <m:r>
+                <w:rPr>
+                  <w:rFonts w:ascii="Cambria Math" w:hAnsi="Cambria Math"/>
+                  <w:lang w:val="es-ES"/>
+                </w:rPr>
+                <m:t>j</m:t>
+              </m:r>
+              <m:r>
+                <w:rPr>
+                  <w:rFonts w:ascii="Cambria Math" w:hAnsi="Cambria Math"/>
+                </w:rPr>
+                <m:t>=1</m:t>
+              </m:r>
+            </m:sub>
+            <m:sup/>
+            <m:e>
+              <m:sSub>
+                <m:sSubPr>
+                  <m:ctrlPr>
+                    <w:rPr>
+                      <w:rFonts w:ascii="Cambria Math" w:eastAsiaTheme="minorEastAsia" w:hAnsi="Cambria Math"/>
+                      <w:i/>
+                      <w:lang w:val="es-ES"/>
+                    </w:rPr>
+                  </m:ctrlPr>
+                </m:sSubPr>
+                <m:e>
+                  <m:r>
+                    <w:rPr>
+                      <w:rFonts w:ascii="Cambria Math" w:eastAsiaTheme="minorEastAsia" w:hAnsi="Cambria Math"/>
+                      <w:lang w:val="es-ES"/>
+                    </w:rPr>
+                    <m:t>Y</m:t>
+                  </m:r>
+                </m:e>
+                <m:sub>
+                  <m:r>
+                    <w:rPr>
+                      <w:rFonts w:ascii="Cambria Math" w:eastAsiaTheme="minorEastAsia" w:hAnsi="Cambria Math"/>
+                    </w:rPr>
+                    <m:t>ij</m:t>
+                  </m:r>
+                </m:sub>
+              </m:sSub>
+              <m:r>
+                <w:rPr>
+                  <w:rFonts w:ascii="Cambria Math" w:eastAsiaTheme="minorEastAsia" w:hAnsi="Cambria Math"/>
+                </w:rPr>
+                <m:t xml:space="preserve"> </m:t>
+              </m:r>
+              <m:r>
+                <w:rPr>
+                  <w:rFonts w:ascii="Cambria Math" w:eastAsiaTheme="minorEastAsia" w:hAnsi="Cambria Math"/>
+                </w:rPr>
+                <m:t>=p</m:t>
+              </m:r>
+              <m:r>
+                <w:rPr>
+                  <w:rFonts w:ascii="Cambria Math" w:eastAsiaTheme="minorEastAsia" w:hAnsi="Cambria Math"/>
+                </w:rPr>
+                <m:t xml:space="preserve">  </m:t>
+              </m:r>
+            </m:e>
+          </m:nary>
+        </m:oMath>
+      </m:oMathPara>
+    </w:p>
+    <w:p>
+      <w:pPr>
+        <w:rPr>
+          <w:rFonts w:eastAsiaTheme="minorEastAsia"/>
+          <w:lang w:val="es-ES"/>
+        </w:rPr>
+      </w:pPr>
+      <w:r>
+        <w:rPr>
+          <w:rFonts w:eastAsiaTheme="minorEastAsia"/>
+          <w:lang w:val="es-ES"/>
+        </w:rPr>
+        <w:lastRenderedPageBreak/>
+        <w:t xml:space="preserve">Debemos cumplir con las </w:t>
+      </w:r>
+      <w:proofErr w:type="spellStart"/>
+      <w:r>
+        <w:rPr>
+          <w:rFonts w:eastAsiaTheme="minorEastAsia"/>
+          <w:lang w:val="es-ES"/>
+        </w:rPr>
+        <w:t>ordenes</w:t>
+      </w:r>
+      <w:proofErr w:type="spellEnd"/>
+      <w:r>
+        <w:rPr>
+          <w:rFonts w:eastAsiaTheme="minorEastAsia"/>
+          <w:lang w:val="es-ES"/>
+        </w:rPr>
+        <w:t xml:space="preserve"> del día</w:t>
+      </w:r>
+    </w:p>
+    <w:p>
+      <w:pPr>
+        <w:rPr>
+          <w:rFonts w:eastAsiaTheme="minorEastAsia"/>
+          <w:lang w:val="es-ES"/>
+        </w:rPr>
+      </w:pPr>
+      <m:oMathPara>
+        <m:oMath>
+          <m:nary>
+            <m:naryPr>
+              <m:chr m:val="∑"/>
+              <m:limLoc m:val="undOvr"/>
+              <m:grow m:val="1"/>
+              <m:supHide m:val="1"/>
+              <m:ctrlPr>
+                <w:rPr>
+                  <w:rFonts w:ascii="Cambria Math" w:hAnsi="Cambria Math"/>
+                  <w:i/>
+                  <w:lang w:val="es-ES"/>
+                </w:rPr>
+              </m:ctrlPr>
+            </m:naryPr>
+            <m:sub>
+              <m:r>
+                <w:rPr>
+                  <w:rFonts w:ascii="Cambria Math" w:hAnsi="Cambria Math"/>
+                  <w:lang w:val="es-ES"/>
+                </w:rPr>
+                <m:t>j</m:t>
+              </m:r>
+              <m:r>
+                <w:rPr>
+                  <w:rFonts w:ascii="Cambria Math" w:hAnsi="Cambria Math"/>
+                </w:rPr>
+                <m:t>=1</m:t>
+              </m:r>
+            </m:sub>
+            <m:sup/>
+            <m:e>
+              <m:sSub>
+                <m:sSubPr>
+                  <m:ctrlPr>
+                    <w:rPr>
+                      <w:rFonts w:ascii="Cambria Math" w:eastAsiaTheme="minorEastAsia" w:hAnsi="Cambria Math"/>
+                      <w:i/>
+                      <w:lang w:val="es-ES"/>
+                    </w:rPr>
+                  </m:ctrlPr>
+                </m:sSubPr>
+                <m:e>
+                  <m:r>
+                    <w:rPr>
+                      <w:rFonts w:ascii="Cambria Math" w:eastAsiaTheme="minorEastAsia" w:hAnsi="Cambria Math"/>
+                      <w:lang w:val="es-ES"/>
+                    </w:rPr>
+                    <m:t>Y</m:t>
+                  </m:r>
+                </m:e>
+                <m:sub>
+                  <m:r>
+                    <w:rPr>
+                      <w:rFonts w:ascii="Cambria Math" w:eastAsiaTheme="minorEastAsia" w:hAnsi="Cambria Math"/>
+                    </w:rPr>
+                    <m:t>ij</m:t>
+                  </m:r>
+                </m:sub>
+              </m:sSub>
+              <m:r>
+                <w:rPr>
+                  <w:rFonts w:ascii="Cambria Math" w:eastAsiaTheme="minorEastAsia" w:hAnsi="Cambria Math"/>
+                </w:rPr>
+                <m:t xml:space="preserve"> </m:t>
+              </m:r>
+              <m:r>
+                <w:rPr>
+                  <w:rFonts w:ascii="Cambria Math" w:eastAsiaTheme="minorEastAsia" w:hAnsi="Cambria Math"/>
+                </w:rPr>
+                <m:t>=1</m:t>
+              </m:r>
+              <m:r>
+                <w:rPr>
+                  <w:rFonts w:ascii="Cambria Math" w:eastAsiaTheme="minorEastAsia" w:hAnsi="Cambria Math"/>
+                </w:rPr>
+                <m:t xml:space="preserve"> </m:t>
+              </m:r>
+              <m:r>
+                <w:rPr>
+                  <w:rFonts w:ascii="Cambria Math" w:hAnsi="Cambria Math"/>
+                </w:rPr>
+                <m:t xml:space="preserve">∀ </m:t>
+              </m:r>
+              <m:r>
+                <w:rPr>
+                  <w:rFonts w:ascii="Cambria Math" w:hAnsi="Cambria Math"/>
+                </w:rPr>
+                <m:t>i</m:t>
+              </m:r>
+              <m:r>
+                <w:rPr>
+                  <w:rFonts w:ascii="Cambria Math" w:eastAsiaTheme="minorEastAsia" w:hAnsi="Cambria Math"/>
+                </w:rPr>
+                <m:t xml:space="preserve"> </m:t>
+              </m:r>
+            </m:e>
+          </m:nary>
+        </m:oMath>
+      </m:oMathPara>
+    </w:p>
+    <w:p>
+      <w:pPr>
+        <w:rPr>
+          <w:rFonts w:eastAsiaTheme="minorEastAsia"/>
+          <w:lang w:val="es-ES"/>
+        </w:rPr>
+      </w:pPr>
+      <w:r>
+        <w:rPr>
+          <w:rFonts w:eastAsiaTheme="minorEastAsia"/>
+          <w:lang w:val="es-ES"/>
+        </w:rPr>
+        <w:t xml:space="preserve">Una orden en un solo </w:t>
+      </w:r>
+      <w:proofErr w:type="spellStart"/>
+      <w:r>
+        <w:rPr>
+          <w:rFonts w:eastAsiaTheme="minorEastAsia"/>
+          <w:lang w:val="es-ES"/>
+        </w:rPr>
+        <w:t>batche</w:t>
+      </w:r>
+      <w:proofErr w:type="spellEnd"/>
+    </w:p>
+    <w:p>
+      <w:pPr>
+        <w:rPr>
+          <w:rFonts w:eastAsiaTheme="minorEastAsia"/>
+          <w:lang w:val="es-ES"/>
+        </w:rPr>
+      </w:pPr>
+    </w:p>
+    <w:p>
+      <w:pPr>
+        <w:rPr>
+          <w:rFonts w:eastAsiaTheme="minorEastAsia"/>
+        </w:rPr>
+      </w:pPr>
+    </w:p>
+    <w:p/>
     <w:sectPr>
       <w:pgSz w:w="12240" w:h="15840"/>
       <w:pgMar w:top="1417" w:right="1701" w:bottom="1417" w:left="1701" w:header="708" w:footer="708" w:gutter="0"/>

</xml_diff>

<commit_message>
avances en restricciones y entendimiento del problema
</commit_message>
<xml_diff>
--- a/Modelo inicial warehousing.docx
+++ b/Modelo inicial warehousing.docx
@@ -49,7 +49,7 @@
               <w:rFonts w:ascii="Cambria Math" w:hAnsi="Cambria Math"/>
               <w:lang w:val="es-ES"/>
             </w:rPr>
-            <m:t>Funcion objetivo:Minimizar el numero total  de las visitas  k ∈ L</m:t>
+            <m:t>Funcion objetivo:Minimizar el numero total  de las visitas  j ∈ L</m:t>
           </m:r>
         </m:oMath>
       </m:oMathPara>
@@ -135,25 +135,7 @@
           <w:highlight w:val="yellow"/>
           <w:lang w:val="es-ES"/>
         </w:rPr>
-        <w:t xml:space="preserve"> / o será 3 </w:t>
-      </w:r>
-      <w:proofErr w:type="spellStart"/>
-      <w:r>
-        <w:rPr>
-          <w:rFonts w:eastAsiaTheme="minorEastAsia"/>
-          <w:highlight w:val="yellow"/>
-          <w:lang w:val="es-ES"/>
-        </w:rPr>
-        <w:t>ordenes</w:t>
-      </w:r>
-      <w:proofErr w:type="spellEnd"/>
-      <w:r>
-        <w:rPr>
-          <w:rFonts w:eastAsiaTheme="minorEastAsia"/>
-          <w:highlight w:val="yellow"/>
-          <w:lang w:val="es-ES"/>
-        </w:rPr>
-        <w:t xml:space="preserve"> por viaje para no ir vacio</w:t>
+        <w:t xml:space="preserve"> </w:t>
       </w:r>
     </w:p>
     <w:p>
@@ -240,10 +222,6 @@
     <w:p>
       <w:pPr>
         <w:pStyle w:val="Prrafodelista"/>
-        <w:numPr>
-          <w:ilvl w:val="0"/>
-          <w:numId w:val="1"/>
-        </w:numPr>
         <w:rPr>
           <w:rFonts w:eastAsiaTheme="minorEastAsia"/>
           <w:lang w:val="es-ES"/>
@@ -270,28 +248,6 @@
         </w:rPr>
         <w:t>Conjuntos</w:t>
       </w:r>
-    </w:p>
-    <w:p>
-      <w:pPr>
-        <w:rPr>
-          <w:rFonts w:eastAsiaTheme="minorEastAsia"/>
-          <w:lang w:val="es-ES"/>
-        </w:rPr>
-      </w:pPr>
-      <m:oMathPara>
-        <m:oMathParaPr>
-          <m:jc m:val="left"/>
-        </m:oMathParaPr>
-        <m:oMath>
-          <m:r>
-            <w:rPr>
-              <w:rFonts w:ascii="Cambria Math" w:hAnsi="Cambria Math"/>
-              <w:lang w:val="es-ES"/>
-            </w:rPr>
-            <m:t>N=Conjunto de articulos</m:t>
-          </m:r>
-        </m:oMath>
-      </m:oMathPara>
     </w:p>
     <w:p>
       <w:pPr>
@@ -387,52 +343,10 @@
               <w:rFonts w:ascii="Cambria Math" w:hAnsi="Cambria Math"/>
               <w:lang w:val="es-ES"/>
             </w:rPr>
-            <m:t>p</m:t>
-          </m:r>
-          <m:r>
-            <w:rPr>
-              <w:rFonts w:ascii="Cambria Math" w:hAnsi="Cambria Math"/>
-              <w:lang w:val="es-ES"/>
-            </w:rPr>
-            <m:t>=</m:t>
-          </m:r>
-          <m:r>
-            <w:rPr>
-              <w:rFonts w:ascii="Cambria Math" w:hAnsi="Cambria Math"/>
-              <w:lang w:val="es-ES"/>
-            </w:rPr>
-            <m:t>Numero de ordene que se debe realizar en un día</m:t>
-          </m:r>
-          <m:r>
-            <w:rPr>
-              <w:rFonts w:ascii="Cambria Math" w:hAnsi="Cambria Math"/>
-              <w:lang w:val="es-ES"/>
-            </w:rPr>
-            <m:t xml:space="preserve"> </m:t>
+            <m:t xml:space="preserve">p=Numero de ordene que se debe realizar en un día </m:t>
           </m:r>
         </m:oMath>
       </m:oMathPara>
-    </w:p>
-    <w:p>
-      <w:pPr>
-        <w:rPr>
-          <w:lang w:val="es-ES"/>
-        </w:rPr>
-      </w:pPr>
-    </w:p>
-    <w:p>
-      <w:pPr>
-        <w:pStyle w:val="Subttulo"/>
-        <w:rPr>
-          <w:lang w:val="es-ES"/>
-        </w:rPr>
-      </w:pPr>
-      <w:r>
-        <w:rPr>
-          <w:lang w:val="es-ES"/>
-        </w:rPr>
-        <w:t xml:space="preserve">Variables de decisión </w:t>
-      </w:r>
     </w:p>
     <w:p>
       <w:pPr>
@@ -450,8 +364,9 @@
             <m:sSubPr>
               <m:ctrlPr>
                 <w:rPr>
-                  <w:rFonts w:ascii="Cambria Math" w:hAnsi="Cambria Math"/>
+                  <w:rFonts w:ascii="Cambria Math" w:eastAsiaTheme="minorEastAsia" w:hAnsi="Cambria Math"/>
                   <w:i/>
+                  <w:highlight w:val="yellow"/>
                   <w:lang w:val="es-ES"/>
                 </w:rPr>
               </m:ctrlPr>
@@ -459,119 +374,39 @@
             <m:e>
               <m:r>
                 <w:rPr>
-                  <w:rFonts w:ascii="Cambria Math" w:hAnsi="Cambria Math"/>
+                  <w:rFonts w:ascii="Cambria Math" w:eastAsiaTheme="minorEastAsia" w:hAnsi="Cambria Math"/>
+                  <w:highlight w:val="yellow"/>
                   <w:lang w:val="es-ES"/>
                 </w:rPr>
-                <m:t>x</m:t>
+                <m:t>v</m:t>
               </m:r>
             </m:e>
             <m:sub>
               <m:r>
                 <w:rPr>
-                  <w:rFonts w:ascii="Cambria Math" w:hAnsi="Cambria Math"/>
+                  <w:rFonts w:ascii="Cambria Math" w:eastAsiaTheme="minorEastAsia" w:hAnsi="Cambria Math"/>
+                  <w:highlight w:val="yellow"/>
                   <w:lang w:val="es-ES"/>
                 </w:rPr>
-                <m:t>i</m:t>
-              </m:r>
-              <m:r>
-                <w:rPr>
-                  <w:rFonts w:ascii="Cambria Math" w:hAnsi="Cambria Math"/>
-                  <w:lang w:val="es-ES"/>
-                </w:rPr>
-                <m:t>j</m:t>
+                <m:t>fj</m:t>
               </m:r>
             </m:sub>
           </m:sSub>
           <m:r>
             <w:rPr>
-              <w:rFonts w:ascii="Cambria Math" w:hAnsi="Cambria Math"/>
+              <w:rFonts w:ascii="Cambria Math" w:eastAsiaTheme="minorEastAsia" w:hAnsi="Cambria Math"/>
+              <w:highlight w:val="yellow"/>
               <w:lang w:val="es-ES"/>
             </w:rPr>
-            <m:t xml:space="preserve">=1 si la </m:t>
+            <m:t xml:space="preserve">=1 si  la ordenes f </m:t>
           </m:r>
           <m:r>
             <w:rPr>
               <w:rFonts w:ascii="Cambria Math" w:hAnsi="Cambria Math"/>
+              <w:highlight w:val="yellow"/>
               <w:lang w:val="es-ES"/>
             </w:rPr>
-            <m:t>batche</m:t>
-          </m:r>
-          <m:r>
-            <w:rPr>
-              <w:rFonts w:ascii="Cambria Math" w:hAnsi="Cambria Math"/>
-              <w:lang w:val="es-ES"/>
-            </w:rPr>
-            <m:t xml:space="preserve">  </m:t>
-          </m:r>
-          <m:r>
-            <w:rPr>
-              <w:rFonts w:ascii="Cambria Math" w:hAnsi="Cambria Math"/>
-              <w:lang w:val="es-ES"/>
-            </w:rPr>
-            <m:t>i</m:t>
-          </m:r>
-          <m:r>
-            <w:rPr>
-              <w:rFonts w:ascii="Cambria Math" w:hAnsi="Cambria Math"/>
-              <w:lang w:val="es-ES"/>
-            </w:rPr>
-            <m:t xml:space="preserve"> ϵ </m:t>
-          </m:r>
-          <m:r>
-            <w:rPr>
-              <w:rFonts w:ascii="Cambria Math" w:hAnsi="Cambria Math"/>
-              <w:lang w:val="es-ES"/>
-            </w:rPr>
-            <m:t>b</m:t>
-          </m:r>
-          <m:r>
-            <w:rPr>
-              <w:rFonts w:ascii="Cambria Math" w:hAnsi="Cambria Math"/>
-              <w:lang w:val="es-ES"/>
-            </w:rPr>
-            <m:t xml:space="preserve"> </m:t>
-          </m:r>
-          <m:r>
-            <w:rPr>
-              <w:rFonts w:ascii="Cambria Math" w:hAnsi="Cambria Math"/>
-              <w:lang w:val="es-ES"/>
-            </w:rPr>
-            <m:t>contiene la posicion</m:t>
-          </m:r>
-          <m:r>
-            <w:rPr>
-              <w:rFonts w:ascii="Cambria Math" w:hAnsi="Cambria Math"/>
-              <w:lang w:val="es-ES"/>
-            </w:rPr>
-            <m:t xml:space="preserve"> </m:t>
-          </m:r>
-          <m:r>
-            <w:rPr>
-              <w:rFonts w:ascii="Cambria Math" w:hAnsi="Cambria Math"/>
-              <w:lang w:val="es-ES"/>
-            </w:rPr>
-            <m:t>j</m:t>
-          </m:r>
-          <m:r>
-            <w:rPr>
-              <w:rFonts w:ascii="Cambria Math" w:hAnsi="Cambria Math"/>
-              <w:lang w:val="es-ES"/>
-            </w:rPr>
-            <m:t xml:space="preserve"> ∈ </m:t>
-          </m:r>
-          <m:r>
-            <w:rPr>
-              <w:rFonts w:ascii="Cambria Math" w:hAnsi="Cambria Math"/>
-              <w:lang w:val="es-ES"/>
-            </w:rPr>
-            <m:t>L</m:t>
-          </m:r>
-          <m:r>
-            <w:rPr>
-              <w:rFonts w:ascii="Cambria Math" w:hAnsi="Cambria Math"/>
-              <w:lang w:val="es-ES"/>
-            </w:rPr>
-            <m:t xml:space="preserve"> , 0 sino</m:t>
+            <m:t>∈ M contiene la posicion j ∈ L , 0 sino</m:t>
           </m:r>
         </m:oMath>
       </m:oMathPara>
@@ -594,6 +429,7 @@
                 <w:rPr>
                   <w:rFonts w:ascii="Cambria Math" w:eastAsiaTheme="minorEastAsia" w:hAnsi="Cambria Math"/>
                   <w:i/>
+                  <w:highlight w:val="yellow"/>
                   <w:lang w:val="es-ES"/>
                 </w:rPr>
               </m:ctrlPr>
@@ -602,31 +438,27 @@
               <m:r>
                 <w:rPr>
                   <w:rFonts w:ascii="Cambria Math" w:eastAsiaTheme="minorEastAsia" w:hAnsi="Cambria Math"/>
+                  <w:highlight w:val="yellow"/>
                   <w:lang w:val="es-ES"/>
                 </w:rPr>
-                <m:t>Y</m:t>
+                <m:t>b</m:t>
               </m:r>
             </m:e>
             <m:sub>
               <m:r>
                 <w:rPr>
                   <w:rFonts w:ascii="Cambria Math" w:eastAsiaTheme="minorEastAsia" w:hAnsi="Cambria Math"/>
+                  <w:highlight w:val="yellow"/>
                   <w:lang w:val="es-ES"/>
                 </w:rPr>
-                <m:t>i</m:t>
-              </m:r>
-              <m:r>
-                <w:rPr>
-                  <w:rFonts w:ascii="Cambria Math" w:eastAsiaTheme="minorEastAsia" w:hAnsi="Cambria Math"/>
-                  <w:lang w:val="es-ES"/>
-                </w:rPr>
-                <m:t>j</m:t>
+                <m:t>f</m:t>
               </m:r>
             </m:sub>
           </m:sSub>
           <m:r>
             <w:rPr>
               <w:rFonts w:ascii="Cambria Math" w:eastAsiaTheme="minorEastAsia" w:hAnsi="Cambria Math"/>
+              <w:highlight w:val="yellow"/>
               <w:lang w:val="es-ES"/>
             </w:rPr>
             <m:t>=</m:t>
@@ -636,56 +468,144 @@
               <w:rFonts w:ascii="Cambria Math" w:eastAsiaTheme="minorEastAsia" w:hAnsi="Cambria Math"/>
               <w:lang w:val="es-ES"/>
             </w:rPr>
-            <m:t>Cantidad</m:t>
+            <m:t>suma de las posiciones que se debe visitar en la orden f</m:t>
           </m:r>
+        </m:oMath>
+      </m:oMathPara>
+    </w:p>
+    <w:p>
+      <w:pPr>
+        <w:rPr>
+          <w:lang w:val="es-ES"/>
+        </w:rPr>
+      </w:pPr>
+    </w:p>
+    <w:p>
+      <w:pPr>
+        <w:rPr>
+          <w:lang w:val="es-ES"/>
+        </w:rPr>
+      </w:pPr>
+    </w:p>
+    <w:p>
+      <w:pPr>
+        <w:pStyle w:val="Subttulo"/>
+        <w:rPr>
+          <w:lang w:val="es-ES"/>
+        </w:rPr>
+      </w:pPr>
+      <w:r>
+        <w:rPr>
+          <w:lang w:val="es-ES"/>
+        </w:rPr>
+        <w:t xml:space="preserve">Variables de decisión </w:t>
+      </w:r>
+    </w:p>
+    <w:p>
+      <w:pPr>
+        <w:rPr>
+          <w:rFonts w:eastAsiaTheme="minorEastAsia"/>
+          <w:lang w:val="es-ES"/>
+        </w:rPr>
+      </w:pPr>
+      <m:oMathPara>
+        <m:oMathParaPr>
+          <m:jc m:val="left"/>
+        </m:oMathParaPr>
+        <m:oMath>
+          <m:sSub>
+            <m:sSubPr>
+              <m:ctrlPr>
+                <w:rPr>
+                  <w:rFonts w:ascii="Cambria Math" w:hAnsi="Cambria Math"/>
+                  <w:i/>
+                  <w:lang w:val="es-ES"/>
+                </w:rPr>
+              </m:ctrlPr>
+            </m:sSubPr>
+            <m:e>
+              <m:r>
+                <w:rPr>
+                  <w:rFonts w:ascii="Cambria Math" w:hAnsi="Cambria Math"/>
+                  <w:lang w:val="es-ES"/>
+                </w:rPr>
+                <m:t>x</m:t>
+              </m:r>
+            </m:e>
+            <m:sub>
+              <m:r>
+                <w:rPr>
+                  <w:rFonts w:ascii="Cambria Math" w:hAnsi="Cambria Math"/>
+                  <w:lang w:val="es-ES"/>
+                </w:rPr>
+                <m:t>ij</m:t>
+              </m:r>
+            </m:sub>
+          </m:sSub>
+          <m:r>
+            <w:rPr>
+              <w:rFonts w:ascii="Cambria Math" w:hAnsi="Cambria Math"/>
+              <w:lang w:val="es-ES"/>
+            </w:rPr>
+            <m:t>=1 si el batche  i ϵ B contiene la posicion j ∈ L , 0 sino</m:t>
+          </m:r>
+        </m:oMath>
+      </m:oMathPara>
+    </w:p>
+    <w:p>
+      <w:pPr>
+        <w:rPr>
+          <w:rFonts w:eastAsiaTheme="minorEastAsia"/>
+          <w:lang w:val="es-ES"/>
+        </w:rPr>
+      </w:pPr>
+      <m:oMathPara>
+        <m:oMathParaPr>
+          <m:jc m:val="left"/>
+        </m:oMathParaPr>
+        <m:oMath>
+          <m:sSub>
+            <m:sSubPr>
+              <m:ctrlPr>
+                <w:rPr>
+                  <w:rFonts w:ascii="Cambria Math" w:eastAsiaTheme="minorEastAsia" w:hAnsi="Cambria Math"/>
+                  <w:i/>
+                  <w:lang w:val="es-ES"/>
+                </w:rPr>
+              </m:ctrlPr>
+            </m:sSubPr>
+            <m:e>
+              <m:r>
+                <w:rPr>
+                  <w:rFonts w:ascii="Cambria Math" w:eastAsiaTheme="minorEastAsia" w:hAnsi="Cambria Math"/>
+                  <w:lang w:val="es-ES"/>
+                </w:rPr>
+                <m:t>Y</m:t>
+              </m:r>
+            </m:e>
+            <m:sub>
+              <m:r>
+                <w:rPr>
+                  <w:rFonts w:ascii="Cambria Math" w:eastAsiaTheme="minorEastAsia" w:hAnsi="Cambria Math"/>
+                  <w:lang w:val="es-ES"/>
+                </w:rPr>
+                <m:t>fi</m:t>
+              </m:r>
+            </m:sub>
+          </m:sSub>
           <m:r>
             <w:rPr>
               <w:rFonts w:ascii="Cambria Math" w:eastAsiaTheme="minorEastAsia" w:hAnsi="Cambria Math"/>
               <w:lang w:val="es-ES"/>
             </w:rPr>
-            <m:t xml:space="preserve"> de orden</m:t>
-          </m:r>
-          <m:r>
-            <w:rPr>
-              <w:rFonts w:ascii="Cambria Math" w:eastAsiaTheme="minorEastAsia" w:hAnsi="Cambria Math"/>
-              <w:lang w:val="es-ES"/>
-            </w:rPr>
-            <m:t>es</m:t>
-          </m:r>
-          <m:r>
-            <w:rPr>
-              <w:rFonts w:ascii="Cambria Math" w:eastAsiaTheme="minorEastAsia" w:hAnsi="Cambria Math"/>
-              <w:lang w:val="es-ES"/>
-            </w:rPr>
-            <m:t xml:space="preserve"> i </m:t>
+            <m:t xml:space="preserve">=1 si  la ordenes f </m:t>
           </m:r>
           <m:r>
             <w:rPr>
               <w:rFonts w:ascii="Cambria Math" w:hAnsi="Cambria Math"/>
               <w:lang w:val="es-ES"/>
             </w:rPr>
-            <m:t xml:space="preserve">∈ </m:t>
-          </m:r>
-          <m:r>
-            <w:rPr>
-              <w:rFonts w:ascii="Cambria Math" w:hAnsi="Cambria Math"/>
-              <w:lang w:val="es-ES"/>
-            </w:rPr>
-            <m:t xml:space="preserve">M en el batche j </m:t>
-          </m:r>
-          <m:r>
-            <w:rPr>
-              <w:rFonts w:ascii="Cambria Math" w:hAnsi="Cambria Math"/>
-              <w:lang w:val="es-ES"/>
-            </w:rPr>
-            <m:t xml:space="preserve">∈ </m:t>
-          </m:r>
-          <m:r>
-            <w:rPr>
-              <w:rFonts w:ascii="Cambria Math" w:hAnsi="Cambria Math"/>
-              <w:lang w:val="es-ES"/>
-            </w:rPr>
-            <m:t>B</m:t>
+            <m:t>∈ M esta en el batche i ∈ B</m:t>
           </m:r>
           <m:r>
             <w:rPr>
@@ -708,12 +628,19 @@
         <w:rPr>
           <w:lang w:val="es-ES"/>
         </w:rPr>
-        <w:t>Función objetivo</w:t>
-      </w:r>
-    </w:p>
-    <w:p>
-      <w:pPr>
-        <w:rPr>
+        <w:t>Función objetiv</w:t>
+      </w:r>
+      <w:r>
+        <w:rPr>
+          <w:lang w:val="es-ES"/>
+        </w:rPr>
+        <w:t>o</w:t>
+      </w:r>
+    </w:p>
+    <w:p>
+      <w:pPr>
+        <w:rPr>
+          <w:rFonts w:eastAsiaTheme="minorEastAsia"/>
           <w:lang w:val="es-ES"/>
         </w:rPr>
       </w:pPr>
@@ -724,14 +651,7 @@
               <w:rFonts w:ascii="Cambria Math" w:hAnsi="Cambria Math"/>
               <w:lang w:val="es-ES"/>
             </w:rPr>
-            <m:t xml:space="preserve">Min </m:t>
-          </m:r>
-          <m:r>
-            <w:rPr>
-              <w:rFonts w:ascii="Cambria Math" w:hAnsi="Cambria Math"/>
-              <w:lang w:val="es-ES"/>
-            </w:rPr>
-            <m:t>Z=</m:t>
+            <m:t>Min Z=</m:t>
           </m:r>
           <m:nary>
             <m:naryPr>
@@ -753,21 +673,7 @@
                   <w:rFonts w:ascii="Cambria Math" w:hAnsi="Cambria Math"/>
                   <w:lang w:val="es-ES"/>
                 </w:rPr>
-                <m:t>i</m:t>
-              </m:r>
-              <m:r>
-                <w:rPr>
-                  <w:rFonts w:ascii="Cambria Math" w:hAnsi="Cambria Math"/>
-                  <w:lang w:val="es-ES"/>
-                </w:rPr>
-                <m:t>=</m:t>
-              </m:r>
-              <m:r>
-                <w:rPr>
-                  <w:rFonts w:ascii="Cambria Math" w:hAnsi="Cambria Math"/>
-                  <w:lang w:val="es-ES"/>
-                </w:rPr>
-                <m:t>1</m:t>
+                <m:t>i=1</m:t>
               </m:r>
             </m:sub>
             <m:sup/>
@@ -808,31 +714,25 @@
               <w:rFonts w:ascii="Cambria Math" w:hAnsi="Cambria Math"/>
               <w:lang w:val="es-ES"/>
             </w:rPr>
-            <m:t xml:space="preserve"> </m:t>
-          </m:r>
-          <m:r>
-            <w:rPr>
-              <w:rFonts w:ascii="Cambria Math" w:hAnsi="Cambria Math"/>
-              <w:lang w:val="es-ES"/>
-            </w:rPr>
-            <m:t>∀</m:t>
-          </m:r>
-          <m:r>
-            <w:rPr>
-              <w:rFonts w:ascii="Cambria Math" w:hAnsi="Cambria Math"/>
-              <w:lang w:val="es-ES"/>
-            </w:rPr>
-            <m:t xml:space="preserve"> J</m:t>
-          </m:r>
-          <m:r>
-            <w:rPr>
-              <w:rFonts w:ascii="Cambria Math" w:hAnsi="Cambria Math"/>
-              <w:lang w:val="es-ES"/>
-            </w:rPr>
-            <m:t xml:space="preserve"> + </m:t>
+            <m:t xml:space="preserve"> ∀ J  </m:t>
           </m:r>
         </m:oMath>
       </m:oMathPara>
+    </w:p>
+    <w:p>
+      <w:pPr>
+        <w:jc w:val="center"/>
+        <w:rPr>
+          <w:lang w:val="es-ES"/>
+        </w:rPr>
+      </w:pPr>
+      <w:r>
+        <w:rPr>
+          <w:rFonts w:eastAsiaTheme="minorEastAsia"/>
+          <w:lang w:val="es-ES"/>
+        </w:rPr>
+        <w:t>Minimizar el numero de visitas a cada posición</w:t>
+      </w:r>
     </w:p>
     <w:p>
       <w:pPr>
@@ -883,7 +783,7 @@
                   <w:rFonts w:ascii="Cambria Math" w:hAnsi="Cambria Math"/>
                   <w:lang w:val="es-ES"/>
                 </w:rPr>
-                <m:t>i</m:t>
+                <m:t>f</m:t>
               </m:r>
               <m:r>
                 <w:rPr>
@@ -918,7 +818,7 @@
                     <w:rPr>
                       <w:rFonts w:ascii="Cambria Math" w:eastAsiaTheme="minorEastAsia" w:hAnsi="Cambria Math"/>
                     </w:rPr>
-                    <m:t>ij</m:t>
+                    <m:t>fi</m:t>
                   </m:r>
                 </m:sub>
               </m:sSub>
@@ -926,25 +826,13 @@
                 <w:rPr>
                   <w:rFonts w:ascii="Cambria Math" w:eastAsiaTheme="minorEastAsia" w:hAnsi="Cambria Math"/>
                 </w:rPr>
-                <m:t xml:space="preserve"> ≤3</m:t>
-              </m:r>
-              <m:r>
-                <w:rPr>
-                  <w:rFonts w:ascii="Cambria Math" w:eastAsiaTheme="minorEastAsia" w:hAnsi="Cambria Math"/>
-                </w:rPr>
-                <m:t xml:space="preserve"> </m:t>
+                <m:t xml:space="preserve"> ≤3 </m:t>
               </m:r>
               <m:r>
                 <w:rPr>
                   <w:rFonts w:ascii="Cambria Math" w:hAnsi="Cambria Math"/>
                 </w:rPr>
-                <m:t xml:space="preserve">∀ </m:t>
-              </m:r>
-              <m:r>
-                <w:rPr>
-                  <w:rFonts w:ascii="Cambria Math" w:hAnsi="Cambria Math"/>
-                </w:rPr>
-                <m:t>j</m:t>
+                <m:t>∀ i</m:t>
               </m:r>
               <m:r>
                 <w:rPr>
@@ -959,27 +847,27 @@
     </w:p>
     <w:p>
       <w:pPr>
-        <w:rPr>
-          <w:rFonts w:eastAsiaTheme="minorEastAsia"/>
-          <w:lang w:val="es-ES"/>
-        </w:rPr>
-      </w:pPr>
-      <w:r>
-        <w:rPr>
-          <w:rFonts w:eastAsiaTheme="minorEastAsia"/>
-          <w:lang w:val="es-ES"/>
-        </w:rPr>
+        <w:jc w:val="center"/>
+        <w:rPr>
+          <w:rFonts w:eastAsiaTheme="minorEastAsia"/>
+          <w:lang w:val="es-ES"/>
+        </w:rPr>
+      </w:pPr>
+      <w:r>
+        <w:rPr>
+          <w:rFonts w:eastAsiaTheme="minorEastAsia"/>
+          <w:lang w:val="es-ES"/>
+        </w:rPr>
+        <w:lastRenderedPageBreak/>
         <w:t xml:space="preserve">Máximo 3 </w:t>
       </w:r>
-      <w:proofErr w:type="spellStart"/>
-      <w:r>
-        <w:rPr>
-          <w:rFonts w:eastAsiaTheme="minorEastAsia"/>
-          <w:lang w:val="es-ES"/>
-        </w:rPr>
-        <w:t>ordenes</w:t>
-      </w:r>
-      <w:proofErr w:type="spellEnd"/>
+      <w:r>
+        <w:rPr>
+          <w:rFonts w:eastAsiaTheme="minorEastAsia"/>
+          <w:lang w:val="es-ES"/>
+        </w:rPr>
+        <w:t>órdenes</w:t>
+      </w:r>
       <w:r>
         <w:rPr>
           <w:rFonts w:eastAsiaTheme="minorEastAsia"/>
@@ -1013,7 +901,7 @@
               <m:supHide m:val="1"/>
               <m:ctrlPr>
                 <w:rPr>
-                  <w:rFonts w:ascii="Cambria Math" w:hAnsi="Cambria Math"/>
+                  <w:rFonts w:ascii="Cambria Math" w:eastAsiaTheme="minorEastAsia" w:hAnsi="Cambria Math"/>
                   <w:i/>
                   <w:lang w:val="es-ES"/>
                 </w:rPr>
@@ -1022,23 +910,118 @@
             <m:sub>
               <m:r>
                 <w:rPr>
-                  <w:rFonts w:ascii="Cambria Math" w:hAnsi="Cambria Math"/>
+                  <w:rFonts w:ascii="Cambria Math" w:eastAsiaTheme="minorEastAsia" w:hAnsi="Cambria Math"/>
                   <w:lang w:val="es-ES"/>
                 </w:rPr>
-                <m:t>i=1</m:t>
+                <m:t>f=1</m:t>
               </m:r>
             </m:sub>
             <m:sup/>
             <m:e>
-              <m:r>
-                <w:rPr>
-                  <w:rFonts w:ascii="Cambria Math" w:hAnsi="Cambria Math"/>
-                  <w:lang w:val="es-ES"/>
-                </w:rPr>
-                <m:t>.</m:t>
-              </m:r>
+              <m:nary>
+                <m:naryPr>
+                  <m:chr m:val="∑"/>
+                  <m:limLoc m:val="undOvr"/>
+                  <m:supHide m:val="1"/>
+                  <m:ctrlPr>
+                    <w:rPr>
+                      <w:rFonts w:ascii="Cambria Math" w:eastAsiaTheme="minorEastAsia" w:hAnsi="Cambria Math"/>
+                      <w:i/>
+                      <w:lang w:val="es-ES"/>
+                    </w:rPr>
+                  </m:ctrlPr>
+                </m:naryPr>
+                <m:sub>
+                  <m:r>
+                    <w:rPr>
+                      <w:rFonts w:ascii="Cambria Math" w:eastAsiaTheme="minorEastAsia" w:hAnsi="Cambria Math"/>
+                      <w:lang w:val="es-ES"/>
+                    </w:rPr>
+                    <m:t>i=1</m:t>
+                  </m:r>
+                </m:sub>
+                <m:sup/>
+                <m:e>
+                  <m:sSub>
+                    <m:sSubPr>
+                      <m:ctrlPr>
+                        <w:rPr>
+                          <w:rFonts w:ascii="Cambria Math" w:eastAsiaTheme="minorEastAsia" w:hAnsi="Cambria Math"/>
+                          <w:i/>
+                          <w:lang w:val="es-ES"/>
+                        </w:rPr>
+                      </m:ctrlPr>
+                    </m:sSubPr>
+                    <m:e>
+                      <m:r>
+                        <w:rPr>
+                          <w:rFonts w:ascii="Cambria Math" w:eastAsiaTheme="minorEastAsia" w:hAnsi="Cambria Math"/>
+                          <w:lang w:val="es-ES"/>
+                        </w:rPr>
+                        <m:t>Y</m:t>
+                      </m:r>
+                    </m:e>
+                    <m:sub>
+                      <m:r>
+                        <w:rPr>
+                          <w:rFonts w:ascii="Cambria Math" w:eastAsiaTheme="minorEastAsia" w:hAnsi="Cambria Math"/>
+                        </w:rPr>
+                        <m:t>fi</m:t>
+                      </m:r>
+                    </m:sub>
+                  </m:sSub>
+                  <m:r>
+                    <w:rPr>
+                      <w:rFonts w:ascii="Cambria Math" w:eastAsiaTheme="minorEastAsia" w:hAnsi="Cambria Math"/>
+                    </w:rPr>
+                    <m:t xml:space="preserve"> =p </m:t>
+                  </m:r>
+                </m:e>
+              </m:nary>
             </m:e>
           </m:nary>
+        </m:oMath>
+      </m:oMathPara>
+    </w:p>
+    <w:p>
+      <w:pPr>
+        <w:jc w:val="center"/>
+        <w:rPr>
+          <w:rFonts w:eastAsiaTheme="minorEastAsia"/>
+          <w:lang w:val="es-ES"/>
+        </w:rPr>
+      </w:pPr>
+      <w:r>
+        <w:rPr>
+          <w:rFonts w:eastAsiaTheme="minorEastAsia"/>
+          <w:lang w:val="es-ES"/>
+        </w:rPr>
+        <w:t xml:space="preserve">Debemos cumplir con las </w:t>
+      </w:r>
+      <w:r>
+        <w:rPr>
+          <w:rFonts w:eastAsiaTheme="minorEastAsia"/>
+          <w:lang w:val="es-ES"/>
+        </w:rPr>
+        <w:t>órdenes</w:t>
+      </w:r>
+      <w:r>
+        <w:rPr>
+          <w:rFonts w:eastAsiaTheme="minorEastAsia"/>
+          <w:lang w:val="es-ES"/>
+        </w:rPr>
+        <w:t xml:space="preserve"> del día</w:t>
+      </w:r>
+    </w:p>
+    <w:p>
+      <w:pPr>
+        <w:rPr>
+          <w:rFonts w:eastAsiaTheme="minorEastAsia"/>
+          <w:lang w:val="es-ES"/>
+        </w:rPr>
+      </w:pPr>
+      <m:oMathPara>
+        <m:oMath>
           <m:nary>
             <m:naryPr>
               <m:chr m:val="∑"/>
@@ -1059,7 +1042,7 @@
                   <w:rFonts w:ascii="Cambria Math" w:hAnsi="Cambria Math"/>
                   <w:lang w:val="es-ES"/>
                 </w:rPr>
-                <m:t>j</m:t>
+                <m:t>i</m:t>
               </m:r>
               <m:r>
                 <w:rPr>
@@ -1094,7 +1077,7 @@
                     <w:rPr>
                       <w:rFonts w:ascii="Cambria Math" w:eastAsiaTheme="minorEastAsia" w:hAnsi="Cambria Math"/>
                     </w:rPr>
-                    <m:t>ij</m:t>
+                    <m:t>fi</m:t>
                   </m:r>
                 </m:sub>
               </m:sSub>
@@ -1102,19 +1085,19 @@
                 <w:rPr>
                   <w:rFonts w:ascii="Cambria Math" w:eastAsiaTheme="minorEastAsia" w:hAnsi="Cambria Math"/>
                 </w:rPr>
+                <m:t xml:space="preserve"> =1 </m:t>
+              </m:r>
+              <m:r>
+                <w:rPr>
+                  <w:rFonts w:ascii="Cambria Math" w:hAnsi="Cambria Math"/>
+                </w:rPr>
+                <m:t>∀ f</m:t>
+              </m:r>
+              <m:r>
+                <w:rPr>
+                  <w:rFonts w:ascii="Cambria Math" w:eastAsiaTheme="minorEastAsia" w:hAnsi="Cambria Math"/>
+                </w:rPr>
                 <m:t xml:space="preserve"> </m:t>
-              </m:r>
-              <m:r>
-                <w:rPr>
-                  <w:rFonts w:ascii="Cambria Math" w:eastAsiaTheme="minorEastAsia" w:hAnsi="Cambria Math"/>
-                </w:rPr>
-                <m:t>=p</m:t>
-              </m:r>
-              <m:r>
-                <w:rPr>
-                  <w:rFonts w:ascii="Cambria Math" w:eastAsiaTheme="minorEastAsia" w:hAnsi="Cambria Math"/>
-                </w:rPr>
-                <m:t xml:space="preserve">  </m:t>
               </m:r>
             </m:e>
           </m:nary>
@@ -1123,18 +1106,18 @@
     </w:p>
     <w:p>
       <w:pPr>
-        <w:rPr>
-          <w:rFonts w:eastAsiaTheme="minorEastAsia"/>
-          <w:lang w:val="es-ES"/>
-        </w:rPr>
-      </w:pPr>
-      <w:r>
-        <w:rPr>
-          <w:rFonts w:eastAsiaTheme="minorEastAsia"/>
-          <w:lang w:val="es-ES"/>
-        </w:rPr>
-        <w:lastRenderedPageBreak/>
-        <w:t xml:space="preserve">Debemos cumplir con las </w:t>
+        <w:jc w:val="center"/>
+        <w:rPr>
+          <w:rFonts w:eastAsiaTheme="minorEastAsia"/>
+          <w:lang w:val="es-ES"/>
+        </w:rPr>
+      </w:pPr>
+      <w:r>
+        <w:rPr>
+          <w:rFonts w:eastAsiaTheme="minorEastAsia"/>
+          <w:lang w:val="es-ES"/>
+        </w:rPr>
+        <w:t xml:space="preserve">Una orden en un solo </w:t>
       </w:r>
       <w:proofErr w:type="spellStart"/>
       <w:r>
@@ -1142,16 +1125,9 @@
           <w:rFonts w:eastAsiaTheme="minorEastAsia"/>
           <w:lang w:val="es-ES"/>
         </w:rPr>
-        <w:t>ordenes</w:t>
+        <w:t>batche</w:t>
       </w:r>
       <w:proofErr w:type="spellEnd"/>
-      <w:r>
-        <w:rPr>
-          <w:rFonts w:eastAsiaTheme="minorEastAsia"/>
-          <w:lang w:val="es-ES"/>
-        </w:rPr>
-        <w:t xml:space="preserve"> del día</w:t>
-      </w:r>
     </w:p>
     <w:p>
       <w:pPr>
@@ -1199,6 +1175,7 @@
                     <w:rPr>
                       <w:rFonts w:ascii="Cambria Math" w:eastAsiaTheme="minorEastAsia" w:hAnsi="Cambria Math"/>
                       <w:i/>
+                      <w:highlight w:val="yellow"/>
                       <w:lang w:val="es-ES"/>
                     </w:rPr>
                   </m:ctrlPr>
@@ -1207,17 +1184,20 @@
                   <m:r>
                     <w:rPr>
                       <w:rFonts w:ascii="Cambria Math" w:eastAsiaTheme="minorEastAsia" w:hAnsi="Cambria Math"/>
+                      <w:highlight w:val="yellow"/>
                       <w:lang w:val="es-ES"/>
                     </w:rPr>
-                    <m:t>Y</m:t>
+                    <m:t>v</m:t>
                   </m:r>
                 </m:e>
                 <m:sub>
                   <m:r>
                     <w:rPr>
                       <w:rFonts w:ascii="Cambria Math" w:eastAsiaTheme="minorEastAsia" w:hAnsi="Cambria Math"/>
+                      <w:highlight w:val="yellow"/>
+                      <w:lang w:val="es-ES"/>
                     </w:rPr>
-                    <m:t>ij</m:t>
+                    <m:t>fj</m:t>
                   </m:r>
                 </m:sub>
               </m:sSub>
@@ -1225,31 +1205,51 @@
                 <w:rPr>
                   <w:rFonts w:ascii="Cambria Math" w:eastAsiaTheme="minorEastAsia" w:hAnsi="Cambria Math"/>
                 </w:rPr>
+                <m:t xml:space="preserve"> =</m:t>
+              </m:r>
+              <m:sSub>
+                <m:sSubPr>
+                  <m:ctrlPr>
+                    <w:rPr>
+                      <w:rFonts w:ascii="Cambria Math" w:eastAsiaTheme="minorEastAsia" w:hAnsi="Cambria Math"/>
+                      <w:i/>
+                      <w:highlight w:val="yellow"/>
+                      <w:lang w:val="es-ES"/>
+                    </w:rPr>
+                  </m:ctrlPr>
+                </m:sSubPr>
+                <m:e>
+                  <m:r>
+                    <w:rPr>
+                      <w:rFonts w:ascii="Cambria Math" w:eastAsiaTheme="minorEastAsia" w:hAnsi="Cambria Math"/>
+                      <w:highlight w:val="yellow"/>
+                      <w:lang w:val="es-ES"/>
+                    </w:rPr>
+                    <m:t>b</m:t>
+                  </m:r>
+                </m:e>
+                <m:sub>
+                  <m:r>
+                    <w:rPr>
+                      <w:rFonts w:ascii="Cambria Math" w:eastAsiaTheme="minorEastAsia" w:hAnsi="Cambria Math"/>
+                      <w:highlight w:val="yellow"/>
+                      <w:lang w:val="es-ES"/>
+                    </w:rPr>
+                    <m:t>f</m:t>
+                  </m:r>
+                </m:sub>
+              </m:sSub>
+              <m:r>
+                <w:rPr>
+                  <w:rFonts w:ascii="Cambria Math" w:eastAsiaTheme="minorEastAsia" w:hAnsi="Cambria Math"/>
+                </w:rPr>
                 <m:t xml:space="preserve"> </m:t>
               </m:r>
               <m:r>
                 <w:rPr>
-                  <w:rFonts w:ascii="Cambria Math" w:eastAsiaTheme="minorEastAsia" w:hAnsi="Cambria Math"/>
-                </w:rPr>
-                <m:t>=1</m:t>
-              </m:r>
-              <m:r>
-                <w:rPr>
-                  <w:rFonts w:ascii="Cambria Math" w:eastAsiaTheme="minorEastAsia" w:hAnsi="Cambria Math"/>
-                </w:rPr>
-                <m:t xml:space="preserve"> </m:t>
-              </m:r>
-              <m:r>
-                <w:rPr>
                   <w:rFonts w:ascii="Cambria Math" w:hAnsi="Cambria Math"/>
                 </w:rPr>
-                <m:t xml:space="preserve">∀ </m:t>
-              </m:r>
-              <m:r>
-                <w:rPr>
-                  <w:rFonts w:ascii="Cambria Math" w:hAnsi="Cambria Math"/>
-                </w:rPr>
-                <m:t>i</m:t>
+                <m:t>∀ f</m:t>
               </m:r>
               <m:r>
                 <w:rPr>
@@ -1264,27 +1264,35 @@
     </w:p>
     <w:p>
       <w:pPr>
-        <w:rPr>
-          <w:rFonts w:eastAsiaTheme="minorEastAsia"/>
-          <w:lang w:val="es-ES"/>
-        </w:rPr>
-      </w:pPr>
-      <w:r>
-        <w:rPr>
-          <w:rFonts w:eastAsiaTheme="minorEastAsia"/>
-          <w:lang w:val="es-ES"/>
-        </w:rPr>
-        <w:t xml:space="preserve">Una orden en un solo </w:t>
-      </w:r>
-      <w:proofErr w:type="spellStart"/>
-      <w:r>
-        <w:rPr>
-          <w:rFonts w:eastAsiaTheme="minorEastAsia"/>
-          <w:lang w:val="es-ES"/>
-        </w:rPr>
-        <w:t>batche</w:t>
-      </w:r>
-      <w:proofErr w:type="spellEnd"/>
+        <w:jc w:val="center"/>
+        <w:rPr>
+          <w:rFonts w:eastAsiaTheme="minorEastAsia"/>
+          <w:lang w:val="es-ES"/>
+        </w:rPr>
+      </w:pPr>
+      <w:r>
+        <w:rPr>
+          <w:rFonts w:eastAsiaTheme="minorEastAsia"/>
+          <w:lang w:val="es-ES"/>
+        </w:rPr>
+        <w:t>Se deben visitar todas las posiciones de la orden</w:t>
+      </w:r>
+    </w:p>
+    <w:p>
+      <w:pPr>
+        <w:rPr>
+          <w:rFonts w:eastAsiaTheme="minorEastAsia"/>
+          <w:lang w:val="es-ES"/>
+        </w:rPr>
+      </w:pPr>
+    </w:p>
+    <w:p>
+      <w:pPr>
+        <w:rPr>
+          <w:rFonts w:eastAsiaTheme="minorEastAsia"/>
+          <w:lang w:val="es-ES"/>
+        </w:rPr>
+      </w:pPr>
     </w:p>
     <w:p>
       <w:pPr>

</xml_diff>

<commit_message>
modelo con todas las restricciones
</commit_message>
<xml_diff>
--- a/Modelo inicial warehousing.docx
+++ b/Modelo inicial warehousing.docx
@@ -99,32 +99,26 @@
         </w:numPr>
         <w:rPr>
           <w:rFonts w:eastAsiaTheme="minorEastAsia"/>
-          <w:highlight w:val="yellow"/>
-          <w:lang w:val="es-ES"/>
-        </w:rPr>
-      </w:pPr>
-      <w:r>
-        <w:rPr>
-          <w:rFonts w:eastAsiaTheme="minorEastAsia"/>
-          <w:highlight w:val="yellow"/>
+          <w:lang w:val="es-ES"/>
+        </w:rPr>
+      </w:pPr>
+      <w:r>
+        <w:rPr>
+          <w:rFonts w:eastAsiaTheme="minorEastAsia"/>
           <w:lang w:val="es-ES"/>
         </w:rPr>
         <w:t xml:space="preserve">Máximo 3 </w:t>
       </w:r>
-      <w:proofErr w:type="spellStart"/>
-      <w:r>
-        <w:rPr>
-          <w:rFonts w:eastAsiaTheme="minorEastAsia"/>
-          <w:highlight w:val="yellow"/>
-          <w:lang w:val="es-ES"/>
-        </w:rPr>
-        <w:t>ordenes</w:t>
-      </w:r>
-      <w:proofErr w:type="spellEnd"/>
-      <w:r>
-        <w:rPr>
-          <w:rFonts w:eastAsiaTheme="minorEastAsia"/>
-          <w:highlight w:val="yellow"/>
+      <w:r>
+        <w:rPr>
+          <w:rFonts w:eastAsiaTheme="minorEastAsia"/>
+          <w:lang w:val="es-ES"/>
+        </w:rPr>
+        <w:t>órdenes</w:t>
+      </w:r>
+      <w:r>
+        <w:rPr>
+          <w:rFonts w:eastAsiaTheme="minorEastAsia"/>
           <w:lang w:val="es-ES"/>
         </w:rPr>
         <w:t xml:space="preserve"> por viaje</w:t>
@@ -132,7 +126,6 @@
       <w:r>
         <w:rPr>
           <w:rFonts w:eastAsiaTheme="minorEastAsia"/>
-          <w:highlight w:val="yellow"/>
           <w:lang w:val="es-ES"/>
         </w:rPr>
         <w:t xml:space="preserve"> </w:t>
@@ -147,14 +140,12 @@
         </w:numPr>
         <w:rPr>
           <w:rFonts w:eastAsiaTheme="minorEastAsia"/>
-          <w:highlight w:val="yellow"/>
-          <w:lang w:val="es-ES"/>
-        </w:rPr>
-      </w:pPr>
-      <w:r>
-        <w:rPr>
-          <w:rFonts w:eastAsiaTheme="minorEastAsia"/>
-          <w:highlight w:val="yellow"/>
+          <w:lang w:val="es-ES"/>
+        </w:rPr>
+      </w:pPr>
+      <w:r>
+        <w:rPr>
+          <w:rFonts w:eastAsiaTheme="minorEastAsia"/>
           <w:lang w:val="es-ES"/>
         </w:rPr>
         <w:t>Completar todas las ordenes</w:t>
@@ -189,30 +180,20 @@
         </w:numPr>
         <w:rPr>
           <w:rFonts w:eastAsiaTheme="minorEastAsia"/>
-          <w:highlight w:val="yellow"/>
-          <w:lang w:val="es-ES"/>
-        </w:rPr>
-      </w:pPr>
-      <w:r>
-        <w:rPr>
-          <w:rFonts w:eastAsiaTheme="minorEastAsia"/>
-          <w:lang w:val="es-ES"/>
-        </w:rPr>
-        <w:t>U</w:t>
-      </w:r>
-      <w:r>
-        <w:rPr>
-          <w:rFonts w:eastAsiaTheme="minorEastAsia"/>
-          <w:highlight w:val="yellow"/>
-          <w:lang w:val="es-ES"/>
-        </w:rPr>
-        <w:t xml:space="preserve">na orden asignada a un solo </w:t>
+          <w:lang w:val="es-ES"/>
+        </w:rPr>
+      </w:pPr>
+      <w:r>
+        <w:rPr>
+          <w:rFonts w:eastAsiaTheme="minorEastAsia"/>
+          <w:lang w:val="es-ES"/>
+        </w:rPr>
+        <w:t xml:space="preserve">Una orden asignada a un solo </w:t>
       </w:r>
       <w:proofErr w:type="spellStart"/>
       <w:r>
         <w:rPr>
           <w:rFonts w:eastAsiaTheme="minorEastAsia"/>
-          <w:highlight w:val="yellow"/>
           <w:lang w:val="es-ES"/>
         </w:rPr>
         <w:t>batche</w:t>
@@ -261,12 +242,41 @@
           <m:jc m:val="left"/>
         </m:oMathParaPr>
         <m:oMath>
+          <m:sSub>
+            <m:sSubPr>
+              <m:ctrlPr>
+                <w:rPr>
+                  <w:rFonts w:ascii="Cambria Math" w:eastAsiaTheme="minorEastAsia" w:hAnsi="Cambria Math"/>
+                  <w:i/>
+                  <w:lang w:val="es-ES"/>
+                </w:rPr>
+              </m:ctrlPr>
+            </m:sSubPr>
+            <m:e>
+              <m:r>
+                <w:rPr>
+                  <w:rFonts w:ascii="Cambria Math" w:eastAsiaTheme="minorEastAsia" w:hAnsi="Cambria Math"/>
+                  <w:lang w:val="es-ES"/>
+                </w:rPr>
+                <m:t>M</m:t>
+              </m:r>
+            </m:e>
+            <m:sub>
+              <m:r>
+                <w:rPr>
+                  <w:rFonts w:ascii="Cambria Math" w:eastAsiaTheme="minorEastAsia" w:hAnsi="Cambria Math"/>
+                  <w:lang w:val="es-ES"/>
+                </w:rPr>
+                <m:t>f</m:t>
+              </m:r>
+            </m:sub>
+          </m:sSub>
           <m:r>
             <w:rPr>
               <w:rFonts w:ascii="Cambria Math" w:eastAsiaTheme="minorEastAsia" w:hAnsi="Cambria Math"/>
               <w:lang w:val="es-ES"/>
             </w:rPr>
-            <m:t>M=conjunto de ordenes</m:t>
+            <m:t>=conjunto de ordenes</m:t>
           </m:r>
           <m:r>
             <m:rPr>
@@ -280,12 +290,41 @@
           </m:r>
         </m:oMath>
         <m:oMath>
+          <m:sSub>
+            <m:sSubPr>
+              <m:ctrlPr>
+                <w:rPr>
+                  <w:rFonts w:ascii="Cambria Math" w:eastAsiaTheme="minorEastAsia" w:hAnsi="Cambria Math"/>
+                  <w:i/>
+                  <w:lang w:val="es-ES"/>
+                </w:rPr>
+              </m:ctrlPr>
+            </m:sSubPr>
+            <m:e>
+              <m:r>
+                <w:rPr>
+                  <w:rFonts w:ascii="Cambria Math" w:eastAsiaTheme="minorEastAsia" w:hAnsi="Cambria Math"/>
+                  <w:lang w:val="es-ES"/>
+                </w:rPr>
+                <m:t>L</m:t>
+              </m:r>
+            </m:e>
+            <m:sub>
+              <m:r>
+                <w:rPr>
+                  <w:rFonts w:ascii="Cambria Math" w:eastAsiaTheme="minorEastAsia" w:hAnsi="Cambria Math"/>
+                  <w:lang w:val="es-ES"/>
+                </w:rPr>
+                <m:t>j</m:t>
+              </m:r>
+            </m:sub>
+          </m:sSub>
           <m:r>
             <w:rPr>
               <w:rFonts w:ascii="Cambria Math" w:eastAsiaTheme="minorEastAsia" w:hAnsi="Cambria Math"/>
               <w:lang w:val="es-ES"/>
             </w:rPr>
-            <m:t>L=conjunto de posiciones</m:t>
+            <m:t>=conjunto de posiciones</m:t>
           </m:r>
         </m:oMath>
       </m:oMathPara>
@@ -302,12 +341,41 @@
           <m:jc m:val="left"/>
         </m:oMathParaPr>
         <m:oMath>
+          <m:sSub>
+            <m:sSubPr>
+              <m:ctrlPr>
+                <w:rPr>
+                  <w:rFonts w:ascii="Cambria Math" w:eastAsiaTheme="minorEastAsia" w:hAnsi="Cambria Math"/>
+                  <w:i/>
+                  <w:lang w:val="es-ES"/>
+                </w:rPr>
+              </m:ctrlPr>
+            </m:sSubPr>
+            <m:e>
+              <m:r>
+                <w:rPr>
+                  <w:rFonts w:ascii="Cambria Math" w:eastAsiaTheme="minorEastAsia" w:hAnsi="Cambria Math"/>
+                  <w:lang w:val="es-ES"/>
+                </w:rPr>
+                <m:t>B</m:t>
+              </m:r>
+            </m:e>
+            <m:sub>
+              <m:r>
+                <w:rPr>
+                  <w:rFonts w:ascii="Cambria Math" w:eastAsiaTheme="minorEastAsia" w:hAnsi="Cambria Math"/>
+                  <w:lang w:val="es-ES"/>
+                </w:rPr>
+                <m:t>i</m:t>
+              </m:r>
+            </m:sub>
+          </m:sSub>
           <m:r>
             <w:rPr>
               <w:rFonts w:ascii="Cambria Math" w:eastAsiaTheme="minorEastAsia" w:hAnsi="Cambria Math"/>
               <w:lang w:val="es-ES"/>
             </w:rPr>
-            <m:t>B=conjunto de batches</m:t>
+            <m:t>=conjunto de batches</m:t>
           </m:r>
         </m:oMath>
       </m:oMathPara>
@@ -355,6 +423,30 @@
           <w:lang w:val="es-ES"/>
         </w:rPr>
       </w:pPr>
+      <w:r>
+        <w:rPr>
+          <w:rFonts w:eastAsiaTheme="minorEastAsia"/>
+          <w:lang w:val="es-ES"/>
+        </w:rPr>
+        <w:t xml:space="preserve">q= Cantidad máxima de ordenes que puede contener un </w:t>
+      </w:r>
+      <w:proofErr w:type="spellStart"/>
+      <w:r>
+        <w:rPr>
+          <w:rFonts w:eastAsiaTheme="minorEastAsia"/>
+          <w:lang w:val="es-ES"/>
+        </w:rPr>
+        <w:t>batche</w:t>
+      </w:r>
+      <w:proofErr w:type="spellEnd"/>
+    </w:p>
+    <w:p>
+      <w:pPr>
+        <w:rPr>
+          <w:rFonts w:eastAsiaTheme="minorEastAsia"/>
+          <w:lang w:val="es-ES"/>
+        </w:rPr>
+      </w:pPr>
       <m:oMathPara>
         <m:oMathParaPr>
           <m:jc m:val="left"/>
@@ -366,7 +458,6 @@
                 <w:rPr>
                   <w:rFonts w:ascii="Cambria Math" w:eastAsiaTheme="minorEastAsia" w:hAnsi="Cambria Math"/>
                   <w:i/>
-                  <w:highlight w:val="yellow"/>
                   <w:lang w:val="es-ES"/>
                 </w:rPr>
               </m:ctrlPr>
@@ -375,90 +466,24 @@
               <m:r>
                 <w:rPr>
                   <w:rFonts w:ascii="Cambria Math" w:eastAsiaTheme="minorEastAsia" w:hAnsi="Cambria Math"/>
-                  <w:highlight w:val="yellow"/>
-                  <w:lang w:val="es-ES"/>
-                </w:rPr>
-                <m:t>v</m:t>
+                  <w:lang w:val="es-ES"/>
+                </w:rPr>
+                <m:t>f</m:t>
               </m:r>
             </m:e>
             <m:sub>
               <m:r>
                 <w:rPr>
                   <w:rFonts w:ascii="Cambria Math" w:eastAsiaTheme="minorEastAsia" w:hAnsi="Cambria Math"/>
-                  <w:highlight w:val="yellow"/>
-                  <w:lang w:val="es-ES"/>
-                </w:rPr>
-                <m:t>fj</m:t>
+                  <w:lang w:val="es-ES"/>
+                </w:rPr>
+                <m:t>j</m:t>
               </m:r>
             </m:sub>
           </m:sSub>
           <m:r>
             <w:rPr>
               <w:rFonts w:ascii="Cambria Math" w:eastAsiaTheme="minorEastAsia" w:hAnsi="Cambria Math"/>
-              <w:highlight w:val="yellow"/>
-              <w:lang w:val="es-ES"/>
-            </w:rPr>
-            <m:t xml:space="preserve">=1 si  la ordenes f </m:t>
-          </m:r>
-          <m:r>
-            <w:rPr>
-              <w:rFonts w:ascii="Cambria Math" w:hAnsi="Cambria Math"/>
-              <w:highlight w:val="yellow"/>
-              <w:lang w:val="es-ES"/>
-            </w:rPr>
-            <m:t>∈ M contiene la posicion j ∈ L , 0 sino</m:t>
-          </m:r>
-        </m:oMath>
-      </m:oMathPara>
-    </w:p>
-    <w:p>
-      <w:pPr>
-        <w:rPr>
-          <w:rFonts w:eastAsiaTheme="minorEastAsia"/>
-          <w:lang w:val="es-ES"/>
-        </w:rPr>
-      </w:pPr>
-      <m:oMathPara>
-        <m:oMathParaPr>
-          <m:jc m:val="left"/>
-        </m:oMathParaPr>
-        <m:oMath>
-          <m:sSub>
-            <m:sSubPr>
-              <m:ctrlPr>
-                <w:rPr>
-                  <w:rFonts w:ascii="Cambria Math" w:eastAsiaTheme="minorEastAsia" w:hAnsi="Cambria Math"/>
-                  <w:i/>
-                  <w:highlight w:val="yellow"/>
-                  <w:lang w:val="es-ES"/>
-                </w:rPr>
-              </m:ctrlPr>
-            </m:sSubPr>
-            <m:e>
-              <m:r>
-                <w:rPr>
-                  <w:rFonts w:ascii="Cambria Math" w:eastAsiaTheme="minorEastAsia" w:hAnsi="Cambria Math"/>
-                  <w:highlight w:val="yellow"/>
-                  <w:lang w:val="es-ES"/>
-                </w:rPr>
-                <m:t>b</m:t>
-              </m:r>
-            </m:e>
-            <m:sub>
-              <m:r>
-                <w:rPr>
-                  <w:rFonts w:ascii="Cambria Math" w:eastAsiaTheme="minorEastAsia" w:hAnsi="Cambria Math"/>
-                  <w:highlight w:val="yellow"/>
-                  <w:lang w:val="es-ES"/>
-                </w:rPr>
-                <m:t>f</m:t>
-              </m:r>
-            </m:sub>
-          </m:sSub>
-          <m:r>
-            <w:rPr>
-              <w:rFonts w:ascii="Cambria Math" w:eastAsiaTheme="minorEastAsia" w:hAnsi="Cambria Math"/>
-              <w:highlight w:val="yellow"/>
               <w:lang w:val="es-ES"/>
             </w:rPr>
             <m:t>=</m:t>
@@ -468,7 +493,79 @@
               <w:rFonts w:ascii="Cambria Math" w:eastAsiaTheme="minorEastAsia" w:hAnsi="Cambria Math"/>
               <w:lang w:val="es-ES"/>
             </w:rPr>
-            <m:t>suma de las posiciones que se debe visitar en la orden f</m:t>
+            <m:t>Cardinalidad del con</m:t>
+          </m:r>
+          <m:r>
+            <w:rPr>
+              <w:rFonts w:ascii="Cambria Math" w:eastAsiaTheme="minorEastAsia" w:hAnsi="Cambria Math"/>
+              <w:lang w:val="es-ES"/>
+            </w:rPr>
+            <m:t>junto de posicione</m:t>
+          </m:r>
+          <m:r>
+            <w:rPr>
+              <w:rFonts w:ascii="Cambria Math" w:eastAsiaTheme="minorEastAsia" w:hAnsi="Cambria Math"/>
+              <w:lang w:val="es-ES"/>
+            </w:rPr>
+            <m:t>s</m:t>
+          </m:r>
+        </m:oMath>
+      </m:oMathPara>
+    </w:p>
+    <w:p>
+      <w:pPr>
+        <w:rPr>
+          <w:rFonts w:eastAsiaTheme="minorEastAsia"/>
+          <w:lang w:val="es-ES"/>
+        </w:rPr>
+      </w:pPr>
+      <m:oMathPara>
+        <m:oMathParaPr>
+          <m:jc m:val="left"/>
+        </m:oMathParaPr>
+        <m:oMath>
+          <m:sSub>
+            <m:sSubPr>
+              <m:ctrlPr>
+                <w:rPr>
+                  <w:rFonts w:ascii="Cambria Math" w:eastAsiaTheme="minorEastAsia" w:hAnsi="Cambria Math"/>
+                  <w:i/>
+                  <w:lang w:val="es-ES"/>
+                </w:rPr>
+              </m:ctrlPr>
+            </m:sSubPr>
+            <m:e>
+              <m:r>
+                <w:rPr>
+                  <w:rFonts w:ascii="Cambria Math" w:eastAsiaTheme="minorEastAsia" w:hAnsi="Cambria Math"/>
+                  <w:lang w:val="es-ES"/>
+                </w:rPr>
+                <m:t>a</m:t>
+              </m:r>
+            </m:e>
+            <m:sub>
+              <m:r>
+                <w:rPr>
+                  <w:rFonts w:ascii="Cambria Math" w:eastAsiaTheme="minorEastAsia" w:hAnsi="Cambria Math"/>
+                  <w:lang w:val="es-ES"/>
+                </w:rPr>
+                <m:t>fj</m:t>
+              </m:r>
+            </m:sub>
+          </m:sSub>
+          <m:r>
+            <w:rPr>
+              <w:rFonts w:ascii="Cambria Math" w:eastAsiaTheme="minorEastAsia" w:hAnsi="Cambria Math"/>
+              <w:lang w:val="es-ES"/>
+            </w:rPr>
+            <m:t xml:space="preserve">=1 si  las ordenes f </m:t>
+          </m:r>
+          <m:r>
+            <w:rPr>
+              <w:rFonts w:ascii="Cambria Math" w:hAnsi="Cambria Math"/>
+              <w:lang w:val="es-ES"/>
+            </w:rPr>
+            <m:t>∈ M contiene la posicion j ∈ L , 0 sino</m:t>
           </m:r>
         </m:oMath>
       </m:oMathPara>
@@ -589,7 +686,7 @@
                   <w:rFonts w:ascii="Cambria Math" w:eastAsiaTheme="minorEastAsia" w:hAnsi="Cambria Math"/>
                   <w:lang w:val="es-ES"/>
                 </w:rPr>
-                <m:t>fi</m:t>
+                <m:t>if</m:t>
               </m:r>
             </m:sub>
           </m:sSub>
@@ -598,21 +695,28 @@
               <w:rFonts w:ascii="Cambria Math" w:eastAsiaTheme="minorEastAsia" w:hAnsi="Cambria Math"/>
               <w:lang w:val="es-ES"/>
             </w:rPr>
-            <m:t xml:space="preserve">=1 si  la ordenes f </m:t>
+            <m:t xml:space="preserve">=1 si </m:t>
           </m:r>
           <m:r>
             <w:rPr>
               <w:rFonts w:ascii="Cambria Math" w:hAnsi="Cambria Math"/>
               <w:lang w:val="es-ES"/>
             </w:rPr>
-            <m:t>∈ M esta en el batche i ∈ B</m:t>
+            <m:t>el batche i ∈ B contiene</m:t>
           </m:r>
           <m:r>
             <w:rPr>
               <w:rFonts w:ascii="Cambria Math" w:eastAsiaTheme="minorEastAsia" w:hAnsi="Cambria Math"/>
               <w:lang w:val="es-ES"/>
             </w:rPr>
-            <m:t xml:space="preserve"> </m:t>
+            <m:t xml:space="preserve">  la ordene f </m:t>
+          </m:r>
+          <m:r>
+            <w:rPr>
+              <w:rFonts w:ascii="Cambria Math" w:hAnsi="Cambria Math"/>
+              <w:lang w:val="es-ES"/>
+            </w:rPr>
+            <m:t>∈ M ,0 sino</m:t>
           </m:r>
         </m:oMath>
       </m:oMathPara>
@@ -651,17 +755,23 @@
               <w:rFonts w:ascii="Cambria Math" w:hAnsi="Cambria Math"/>
               <w:lang w:val="es-ES"/>
             </w:rPr>
-            <m:t>Min Z=</m:t>
+            <m:t xml:space="preserve">Min Z   </m:t>
+          </m:r>
+          <m:r>
+            <w:rPr>
+              <w:rFonts w:ascii="Cambria Math" w:hAnsi="Cambria Math"/>
+              <w:lang w:val="es-ES"/>
+            </w:rPr>
+            <m:t>=</m:t>
           </m:r>
           <m:nary>
             <m:naryPr>
               <m:chr m:val="∑"/>
               <m:limLoc m:val="undOvr"/>
-              <m:grow m:val="1"/>
               <m:supHide m:val="1"/>
               <m:ctrlPr>
                 <w:rPr>
-                  <w:rFonts w:ascii="Cambria Math" w:hAnsi="Cambria Math"/>
+                  <w:rFonts w:ascii="Cambria Math" w:eastAsiaTheme="minorEastAsia" w:hAnsi="Cambria Math"/>
                   <w:i/>
                   <w:lang w:val="es-ES"/>
                 </w:rPr>
@@ -670,57 +780,123 @@
             <m:sub>
               <m:r>
                 <w:rPr>
-                  <w:rFonts w:ascii="Cambria Math" w:hAnsi="Cambria Math"/>
-                  <w:lang w:val="es-ES"/>
-                </w:rPr>
-                <m:t>i=1</m:t>
+                  <w:rFonts w:ascii="Cambria Math" w:eastAsiaTheme="minorEastAsia" w:hAnsi="Cambria Math"/>
+                  <w:lang w:val="es-ES"/>
+                </w:rPr>
+                <m:t>i</m:t>
+              </m:r>
+              <m:r>
+                <w:rPr>
+                  <w:rFonts w:ascii="Cambria Math" w:hAnsi="Cambria Math"/>
+                  <w:lang w:val="es-ES"/>
+                </w:rPr>
+                <m:t>∈</m:t>
+              </m:r>
+              <m:r>
+                <w:rPr>
+                  <w:rFonts w:ascii="Cambria Math" w:hAnsi="Cambria Math"/>
+                  <w:lang w:val="es-ES"/>
+                </w:rPr>
+                <m:t>B</m:t>
               </m:r>
             </m:sub>
             <m:sup/>
             <m:e>
-              <m:sSub>
-                <m:sSubPr>
+              <m:nary>
+                <m:naryPr>
+                  <m:chr m:val="∑"/>
+                  <m:limLoc m:val="undOvr"/>
+                  <m:supHide m:val="1"/>
                   <m:ctrlPr>
                     <w:rPr>
-                      <w:rFonts w:ascii="Cambria Math" w:hAnsi="Cambria Math"/>
+                      <w:rFonts w:ascii="Cambria Math" w:eastAsiaTheme="minorEastAsia" w:hAnsi="Cambria Math"/>
                       <w:i/>
                       <w:lang w:val="es-ES"/>
                     </w:rPr>
                   </m:ctrlPr>
-                </m:sSubPr>
-                <m:e>
+                </m:naryPr>
+                <m:sub>
+                  <m:r>
+                    <w:rPr>
+                      <w:rFonts w:ascii="Cambria Math" w:eastAsiaTheme="minorEastAsia" w:hAnsi="Cambria Math"/>
+                      <w:lang w:val="es-ES"/>
+                    </w:rPr>
+                    <m:t>j</m:t>
+                  </m:r>
                   <m:r>
                     <w:rPr>
                       <w:rFonts w:ascii="Cambria Math" w:hAnsi="Cambria Math"/>
                       <w:lang w:val="es-ES"/>
                     </w:rPr>
-                    <m:t>x</m:t>
+                    <m:t>∈</m:t>
                   </m:r>
-                </m:e>
-                <m:sub>
                   <m:r>
                     <w:rPr>
                       <w:rFonts w:ascii="Cambria Math" w:hAnsi="Cambria Math"/>
                       <w:lang w:val="es-ES"/>
                     </w:rPr>
-                    <m:t>iJ</m:t>
+                    <m:t>L</m:t>
                   </m:r>
                 </m:sub>
-              </m:sSub>
+                <m:sup/>
+                <m:e>
+                  <m:sSub>
+                    <m:sSubPr>
+                      <m:ctrlPr>
+                        <w:rPr>
+                          <w:rFonts w:ascii="Cambria Math" w:eastAsiaTheme="minorEastAsia" w:hAnsi="Cambria Math"/>
+                          <w:i/>
+                          <w:lang w:val="es-ES"/>
+                        </w:rPr>
+                      </m:ctrlPr>
+                    </m:sSubPr>
+                    <m:e>
+                      <m:r>
+                        <w:rPr>
+                          <w:rFonts w:ascii="Cambria Math" w:eastAsiaTheme="minorEastAsia" w:hAnsi="Cambria Math"/>
+                          <w:lang w:val="es-ES"/>
+                        </w:rPr>
+                        <m:t>x</m:t>
+                      </m:r>
+                    </m:e>
+                    <m:sub>
+                      <m:r>
+                        <w:rPr>
+                          <w:rFonts w:ascii="Cambria Math" w:eastAsiaTheme="minorEastAsia" w:hAnsi="Cambria Math"/>
+                        </w:rPr>
+                        <m:t>i</m:t>
+                      </m:r>
+                      <m:r>
+                        <w:rPr>
+                          <w:rFonts w:ascii="Cambria Math" w:eastAsiaTheme="minorEastAsia" w:hAnsi="Cambria Math"/>
+                        </w:rPr>
+                        <m:t>j</m:t>
+                      </m:r>
+                    </m:sub>
+                  </m:sSub>
+                  <m:r>
+                    <w:rPr>
+                      <w:rFonts w:ascii="Cambria Math" w:eastAsiaTheme="minorEastAsia" w:hAnsi="Cambria Math"/>
+                    </w:rPr>
+                    <m:t xml:space="preserve">  </m:t>
+                  </m:r>
+                </m:e>
+              </m:nary>
             </m:e>
           </m:nary>
-          <m:r>
-            <w:rPr>
-              <w:rFonts w:ascii="Cambria Math" w:hAnsi="Cambria Math"/>
-              <w:lang w:val="es-ES"/>
-            </w:rPr>
-            <m:t xml:space="preserve"> ∀ J  </m:t>
-          </m:r>
         </m:oMath>
       </m:oMathPara>
     </w:p>
     <w:p>
       <w:pPr>
+        <w:rPr>
+          <w:rFonts w:eastAsiaTheme="minorEastAsia"/>
+          <w:lang w:val="es-ES"/>
+        </w:rPr>
+      </w:pPr>
+    </w:p>
+    <w:p>
+      <w:pPr>
         <w:jc w:val="center"/>
         <w:rPr>
           <w:lang w:val="es-ES"/>
@@ -731,7 +907,21 @@
           <w:rFonts w:eastAsiaTheme="minorEastAsia"/>
           <w:lang w:val="es-ES"/>
         </w:rPr>
-        <w:t>Minimizar el numero de visitas a cada posición</w:t>
+        <w:t xml:space="preserve">Minimizar el </w:t>
+      </w:r>
+      <w:r>
+        <w:rPr>
+          <w:rFonts w:eastAsiaTheme="minorEastAsia"/>
+          <w:lang w:val="es-ES"/>
+        </w:rPr>
+        <w:t>número</w:t>
+      </w:r>
+      <w:r>
+        <w:rPr>
+          <w:rFonts w:eastAsiaTheme="minorEastAsia"/>
+          <w:lang w:val="es-ES"/>
+        </w:rPr>
+        <w:t xml:space="preserve"> de visitas a cada posición</w:t>
       </w:r>
     </w:p>
     <w:p>
@@ -745,6 +935,7 @@
         <w:rPr>
           <w:lang w:val="es-ES"/>
         </w:rPr>
+        <w:lastRenderedPageBreak/>
         <w:t>Restricciones</w:t>
       </w:r>
       <w:r>
@@ -783,13 +974,7 @@
                   <w:rFonts w:ascii="Cambria Math" w:hAnsi="Cambria Math"/>
                   <w:lang w:val="es-ES"/>
                 </w:rPr>
-                <m:t>f</m:t>
-              </m:r>
-              <m:r>
-                <w:rPr>
-                  <w:rFonts w:ascii="Cambria Math" w:hAnsi="Cambria Math"/>
-                </w:rPr>
-                <m:t>=1</m:t>
+                <m:t>f∈M</m:t>
               </m:r>
             </m:sub>
             <m:sup/>
@@ -818,7 +1003,7 @@
                     <w:rPr>
                       <w:rFonts w:ascii="Cambria Math" w:eastAsiaTheme="minorEastAsia" w:hAnsi="Cambria Math"/>
                     </w:rPr>
-                    <m:t>fi</m:t>
+                    <m:t>if</m:t>
                   </m:r>
                 </m:sub>
               </m:sSub>
@@ -826,13 +1011,38 @@
                 <w:rPr>
                   <w:rFonts w:ascii="Cambria Math" w:eastAsiaTheme="minorEastAsia" w:hAnsi="Cambria Math"/>
                 </w:rPr>
-                <m:t xml:space="preserve"> ≤3 </m:t>
-              </m:r>
-              <m:r>
-                <w:rPr>
-                  <w:rFonts w:ascii="Cambria Math" w:hAnsi="Cambria Math"/>
-                </w:rPr>
-                <m:t>∀ i</m:t>
+                <m:t xml:space="preserve"> ≤</m:t>
+              </m:r>
+              <m:r>
+                <w:rPr>
+                  <w:rFonts w:ascii="Cambria Math" w:eastAsiaTheme="minorEastAsia" w:hAnsi="Cambria Math"/>
+                </w:rPr>
+                <m:t>q</m:t>
+              </m:r>
+              <m:r>
+                <w:rPr>
+                  <w:rFonts w:ascii="Cambria Math" w:eastAsiaTheme="minorEastAsia" w:hAnsi="Cambria Math"/>
+                </w:rPr>
+                <m:t xml:space="preserve"> </m:t>
+              </m:r>
+              <m:r>
+                <w:rPr>
+                  <w:rFonts w:ascii="Cambria Math" w:hAnsi="Cambria Math"/>
+                </w:rPr>
+                <m:t xml:space="preserve">∀ i </m:t>
+              </m:r>
+              <m:r>
+                <w:rPr>
+                  <w:rFonts w:ascii="Cambria Math" w:hAnsi="Cambria Math"/>
+                  <w:lang w:val="es-ES"/>
+                </w:rPr>
+                <m:t>∈B</m:t>
+              </m:r>
+              <m:r>
+                <w:rPr>
+                  <w:rFonts w:ascii="Cambria Math" w:hAnsi="Cambria Math"/>
+                </w:rPr>
+                <m:t xml:space="preserve"> </m:t>
               </m:r>
               <m:r>
                 <w:rPr>
@@ -858,7 +1068,6 @@
           <w:rFonts w:eastAsiaTheme="minorEastAsia"/>
           <w:lang w:val="es-ES"/>
         </w:rPr>
-        <w:lastRenderedPageBreak/>
         <w:t xml:space="preserve">Máximo 3 </w:t>
       </w:r>
       <w:r>
@@ -913,7 +1122,14 @@
                   <w:rFonts w:ascii="Cambria Math" w:eastAsiaTheme="minorEastAsia" w:hAnsi="Cambria Math"/>
                   <w:lang w:val="es-ES"/>
                 </w:rPr>
-                <m:t>f=1</m:t>
+                <m:t>f</m:t>
+              </m:r>
+              <m:r>
+                <w:rPr>
+                  <w:rFonts w:ascii="Cambria Math" w:hAnsi="Cambria Math"/>
+                  <w:lang w:val="es-ES"/>
+                </w:rPr>
+                <m:t>∈M</m:t>
               </m:r>
             </m:sub>
             <m:sup/>
@@ -937,7 +1153,14 @@
                       <w:rFonts w:ascii="Cambria Math" w:eastAsiaTheme="minorEastAsia" w:hAnsi="Cambria Math"/>
                       <w:lang w:val="es-ES"/>
                     </w:rPr>
-                    <m:t>i=1</m:t>
+                    <m:t>i</m:t>
+                  </m:r>
+                  <m:r>
+                    <w:rPr>
+                      <w:rFonts w:ascii="Cambria Math" w:hAnsi="Cambria Math"/>
+                      <w:lang w:val="es-ES"/>
+                    </w:rPr>
+                    <m:t>∈B</m:t>
                   </m:r>
                 </m:sub>
                 <m:sup/>
@@ -966,7 +1189,7 @@
                         <w:rPr>
                           <w:rFonts w:ascii="Cambria Math" w:eastAsiaTheme="minorEastAsia" w:hAnsi="Cambria Math"/>
                         </w:rPr>
-                        <m:t>fi</m:t>
+                        <m:t>if</m:t>
                       </m:r>
                     </m:sub>
                   </m:sSub>
@@ -1042,13 +1265,7 @@
                   <w:rFonts w:ascii="Cambria Math" w:hAnsi="Cambria Math"/>
                   <w:lang w:val="es-ES"/>
                 </w:rPr>
-                <m:t>i</m:t>
-              </m:r>
-              <m:r>
-                <w:rPr>
-                  <w:rFonts w:ascii="Cambria Math" w:hAnsi="Cambria Math"/>
-                </w:rPr>
-                <m:t>=1</m:t>
+                <m:t>i∈B</m:t>
               </m:r>
             </m:sub>
             <m:sup/>
@@ -1077,7 +1294,7 @@
                     <w:rPr>
                       <w:rFonts w:ascii="Cambria Math" w:eastAsiaTheme="minorEastAsia" w:hAnsi="Cambria Math"/>
                     </w:rPr>
-                    <m:t>fi</m:t>
+                    <m:t>if</m:t>
                   </m:r>
                 </m:sub>
               </m:sSub>
@@ -1098,6 +1315,13 @@
                   <w:rFonts w:ascii="Cambria Math" w:eastAsiaTheme="minorEastAsia" w:hAnsi="Cambria Math"/>
                 </w:rPr>
                 <m:t xml:space="preserve"> </m:t>
+              </m:r>
+              <m:r>
+                <w:rPr>
+                  <w:rFonts w:ascii="Cambria Math" w:hAnsi="Cambria Math"/>
+                  <w:lang w:val="es-ES"/>
+                </w:rPr>
+                <m:t xml:space="preserve">∈ M </m:t>
               </m:r>
             </m:e>
           </m:nary>
@@ -1158,13 +1382,21 @@
                   <w:rFonts w:ascii="Cambria Math" w:hAnsi="Cambria Math"/>
                   <w:lang w:val="es-ES"/>
                 </w:rPr>
-                <m:t>j</m:t>
-              </m:r>
-              <m:r>
-                <w:rPr>
-                  <w:rFonts w:ascii="Cambria Math" w:hAnsi="Cambria Math"/>
-                </w:rPr>
-                <m:t>=1</m:t>
+                <m:t>f</m:t>
+              </m:r>
+              <m:r>
+                <w:rPr>
+                  <w:rFonts w:ascii="Cambria Math" w:hAnsi="Cambria Math"/>
+                  <w:lang w:val="es-ES"/>
+                </w:rPr>
+                <m:t>∈</m:t>
+              </m:r>
+              <m:r>
+                <w:rPr>
+                  <w:rFonts w:ascii="Cambria Math" w:hAnsi="Cambria Math"/>
+                  <w:lang w:val="es-ES"/>
+                </w:rPr>
+                <m:t>M</m:t>
               </m:r>
             </m:sub>
             <m:sup/>
@@ -1175,7 +1407,6 @@
                     <w:rPr>
                       <w:rFonts w:ascii="Cambria Math" w:eastAsiaTheme="minorEastAsia" w:hAnsi="Cambria Math"/>
                       <w:i/>
-                      <w:highlight w:val="yellow"/>
                       <w:lang w:val="es-ES"/>
                     </w:rPr>
                   </m:ctrlPr>
@@ -1184,20 +1415,23 @@
                   <m:r>
                     <w:rPr>
                       <w:rFonts w:ascii="Cambria Math" w:eastAsiaTheme="minorEastAsia" w:hAnsi="Cambria Math"/>
-                      <w:highlight w:val="yellow"/>
                       <w:lang w:val="es-ES"/>
                     </w:rPr>
-                    <m:t>v</m:t>
+                    <m:t>a</m:t>
                   </m:r>
                 </m:e>
                 <m:sub>
                   <m:r>
                     <w:rPr>
                       <w:rFonts w:ascii="Cambria Math" w:eastAsiaTheme="minorEastAsia" w:hAnsi="Cambria Math"/>
-                      <w:highlight w:val="yellow"/>
-                      <w:lang w:val="es-ES"/>
                     </w:rPr>
-                    <m:t>fj</m:t>
+                    <m:t>f</m:t>
+                  </m:r>
+                  <m:r>
+                    <w:rPr>
+                      <w:rFonts w:ascii="Cambria Math" w:eastAsiaTheme="minorEastAsia" w:hAnsi="Cambria Math"/>
+                    </w:rPr>
+                    <m:t>j</m:t>
                   </m:r>
                 </m:sub>
               </m:sSub>
@@ -1205,7 +1439,7 @@
                 <w:rPr>
                   <w:rFonts w:ascii="Cambria Math" w:eastAsiaTheme="minorEastAsia" w:hAnsi="Cambria Math"/>
                 </w:rPr>
-                <m:t xml:space="preserve"> =</m:t>
+                <m:t>∙</m:t>
               </m:r>
               <m:sSub>
                 <m:sSubPr>
@@ -1213,7 +1447,6 @@
                     <w:rPr>
                       <w:rFonts w:ascii="Cambria Math" w:eastAsiaTheme="minorEastAsia" w:hAnsi="Cambria Math"/>
                       <w:i/>
-                      <w:highlight w:val="yellow"/>
                       <w:lang w:val="es-ES"/>
                     </w:rPr>
                   </m:ctrlPr>
@@ -1222,20 +1455,17 @@
                   <m:r>
                     <w:rPr>
                       <w:rFonts w:ascii="Cambria Math" w:eastAsiaTheme="minorEastAsia" w:hAnsi="Cambria Math"/>
-                      <w:highlight w:val="yellow"/>
                       <w:lang w:val="es-ES"/>
                     </w:rPr>
-                    <m:t>b</m:t>
+                    <m:t>Y</m:t>
                   </m:r>
                 </m:e>
                 <m:sub>
                   <m:r>
                     <w:rPr>
                       <w:rFonts w:ascii="Cambria Math" w:eastAsiaTheme="minorEastAsia" w:hAnsi="Cambria Math"/>
-                      <w:highlight w:val="yellow"/>
-                      <w:lang w:val="es-ES"/>
                     </w:rPr>
-                    <m:t>f</m:t>
+                    <m:t>if</m:t>
                   </m:r>
                 </m:sub>
               </m:sSub>
@@ -1247,13 +1477,154 @@
               </m:r>
               <m:r>
                 <w:rPr>
-                  <w:rFonts w:ascii="Cambria Math" w:hAnsi="Cambria Math"/>
-                </w:rPr>
-                <m:t>∀ f</m:t>
-              </m:r>
-              <m:r>
-                <w:rPr>
-                  <w:rFonts w:ascii="Cambria Math" w:eastAsiaTheme="minorEastAsia" w:hAnsi="Cambria Math"/>
+                  <w:rFonts w:ascii="Cambria Math" w:eastAsiaTheme="minorEastAsia" w:hAnsi="Cambria Math"/>
+                </w:rPr>
+                <m:t>≤</m:t>
+              </m:r>
+              <m:sSub>
+                <m:sSubPr>
+                  <m:ctrlPr>
+                    <w:rPr>
+                      <w:rFonts w:ascii="Cambria Math" w:eastAsiaTheme="minorEastAsia" w:hAnsi="Cambria Math"/>
+                      <w:i/>
+                      <w:lang w:val="es-ES"/>
+                    </w:rPr>
+                  </m:ctrlPr>
+                </m:sSubPr>
+                <m:e>
+                  <m:r>
+                    <w:rPr>
+                      <w:rFonts w:ascii="Cambria Math" w:eastAsiaTheme="minorEastAsia" w:hAnsi="Cambria Math"/>
+                      <w:lang w:val="es-ES"/>
+                    </w:rPr>
+                    <m:t>x</m:t>
+                  </m:r>
+                </m:e>
+                <m:sub>
+                  <m:r>
+                    <w:rPr>
+                      <w:rFonts w:ascii="Cambria Math" w:eastAsiaTheme="minorEastAsia" w:hAnsi="Cambria Math"/>
+                    </w:rPr>
+                    <m:t>ij</m:t>
+                  </m:r>
+                </m:sub>
+              </m:sSub>
+              <m:r>
+                <w:rPr>
+                  <w:rFonts w:ascii="Cambria Math" w:eastAsiaTheme="minorEastAsia" w:hAnsi="Cambria Math"/>
+                </w:rPr>
+                <m:t>∙</m:t>
+              </m:r>
+              <m:d>
+                <m:dPr>
+                  <m:begChr m:val="|"/>
+                  <m:endChr m:val="|"/>
+                  <m:ctrlPr>
+                    <w:rPr>
+                      <w:rFonts w:ascii="Cambria Math" w:eastAsiaTheme="minorEastAsia" w:hAnsi="Cambria Math"/>
+                      <w:i/>
+                    </w:rPr>
+                  </m:ctrlPr>
+                </m:dPr>
+                <m:e>
+                  <m:sSub>
+                    <m:sSubPr>
+                      <m:ctrlPr>
+                        <w:rPr>
+                          <w:rFonts w:ascii="Cambria Math" w:eastAsiaTheme="minorEastAsia" w:hAnsi="Cambria Math"/>
+                          <w:i/>
+                          <w:lang w:val="es-ES"/>
+                        </w:rPr>
+                      </m:ctrlPr>
+                    </m:sSubPr>
+                    <m:e>
+                      <m:r>
+                        <w:rPr>
+                          <w:rFonts w:ascii="Cambria Math" w:eastAsiaTheme="minorEastAsia" w:hAnsi="Cambria Math"/>
+                          <w:lang w:val="es-ES"/>
+                        </w:rPr>
+                        <m:t>f</m:t>
+                      </m:r>
+                    </m:e>
+                    <m:sub>
+                      <m:r>
+                        <w:rPr>
+                          <w:rFonts w:ascii="Cambria Math" w:eastAsiaTheme="minorEastAsia" w:hAnsi="Cambria Math"/>
+                        </w:rPr>
+                        <m:t>j</m:t>
+                      </m:r>
+                    </m:sub>
+                  </m:sSub>
+                </m:e>
+              </m:d>
+              <m:r>
+                <w:rPr>
+                  <w:rFonts w:ascii="Cambria Math" w:hAnsi="Cambria Math"/>
+                </w:rPr>
+                <m:t xml:space="preserve">   </m:t>
+              </m:r>
+              <m:r>
+                <w:rPr>
+                  <w:rFonts w:ascii="Cambria Math" w:hAnsi="Cambria Math"/>
+                </w:rPr>
+                <m:t xml:space="preserve">∀ </m:t>
+              </m:r>
+              <m:r>
+                <w:rPr>
+                  <w:rFonts w:ascii="Cambria Math" w:hAnsi="Cambria Math"/>
+                </w:rPr>
+                <m:t>i</m:t>
+              </m:r>
+              <m:r>
+                <w:rPr>
+                  <w:rFonts w:ascii="Cambria Math" w:hAnsi="Cambria Math"/>
+                </w:rPr>
+                <m:t xml:space="preserve"> </m:t>
+              </m:r>
+              <m:r>
+                <w:rPr>
+                  <w:rFonts w:ascii="Cambria Math" w:hAnsi="Cambria Math"/>
+                  <w:lang w:val="es-ES"/>
+                </w:rPr>
+                <m:t>∈</m:t>
+              </m:r>
+              <m:r>
+                <w:rPr>
+                  <w:rFonts w:ascii="Cambria Math" w:hAnsi="Cambria Math"/>
+                  <w:lang w:val="es-ES"/>
+                </w:rPr>
+                <m:t xml:space="preserve"> B ,</m:t>
+              </m:r>
+              <m:r>
+                <w:rPr>
+                  <w:rFonts w:ascii="Cambria Math" w:hAnsi="Cambria Math"/>
+                </w:rPr>
+                <m:t xml:space="preserve">∀ </m:t>
+              </m:r>
+              <m:r>
+                <w:rPr>
+                  <w:rFonts w:ascii="Cambria Math" w:hAnsi="Cambria Math"/>
+                </w:rPr>
+                <m:t>j</m:t>
+              </m:r>
+              <m:r>
+                <w:rPr>
+                  <w:rFonts w:ascii="Cambria Math" w:hAnsi="Cambria Math"/>
+                  <w:lang w:val="es-ES"/>
+                </w:rPr>
+                <m:t xml:space="preserve">∈ </m:t>
+              </m:r>
+              <m:r>
+                <w:rPr>
+                  <w:rFonts w:ascii="Cambria Math" w:hAnsi="Cambria Math"/>
+                  <w:lang w:val="es-ES"/>
+                </w:rPr>
+                <m:t>L</m:t>
+              </m:r>
+              <m:r>
+                <w:rPr>
+                  <w:rFonts w:ascii="Cambria Math" w:hAnsi="Cambria Math"/>
+                  <w:lang w:val="es-ES"/>
                 </w:rPr>
                 <m:t xml:space="preserve"> </m:t>
               </m:r>
@@ -1270,46 +1641,86 @@
           <w:lang w:val="es-ES"/>
         </w:rPr>
       </w:pPr>
-      <w:r>
-        <w:rPr>
-          <w:rFonts w:eastAsiaTheme="minorEastAsia"/>
-          <w:lang w:val="es-ES"/>
-        </w:rPr>
-        <w:t>Se deben visitar todas las posiciones de la orden</w:t>
-      </w:r>
-    </w:p>
-    <w:p>
-      <w:pPr>
-        <w:rPr>
-          <w:rFonts w:eastAsiaTheme="minorEastAsia"/>
-          <w:lang w:val="es-ES"/>
-        </w:rPr>
-      </w:pPr>
-    </w:p>
-    <w:p>
-      <w:pPr>
-        <w:rPr>
-          <w:rFonts w:eastAsiaTheme="minorEastAsia"/>
-          <w:lang w:val="es-ES"/>
-        </w:rPr>
-      </w:pPr>
-    </w:p>
-    <w:p>
-      <w:pPr>
-        <w:rPr>
-          <w:rFonts w:eastAsiaTheme="minorEastAsia"/>
-          <w:lang w:val="es-ES"/>
-        </w:rPr>
-      </w:pPr>
-    </w:p>
-    <w:p>
-      <w:pPr>
-        <w:rPr>
-          <w:rFonts w:eastAsiaTheme="minorEastAsia"/>
-        </w:rPr>
-      </w:pPr>
-    </w:p>
-    <w:p/>
+    </w:p>
+    <w:p>
+      <w:pPr>
+        <w:rPr>
+          <w:rFonts w:eastAsiaTheme="minorEastAsia"/>
+        </w:rPr>
+      </w:pPr>
+      <w:r>
+        <w:rPr>
+          <w:rFonts w:eastAsiaTheme="minorEastAsia"/>
+          <w:noProof/>
+        </w:rPr>
+        <mc:AlternateContent>
+          <mc:Choice Requires="wpi">
+            <w:drawing>
+              <wp:anchor distT="0" distB="0" distL="114300" distR="114300" simplePos="0" relativeHeight="251843584" behindDoc="0" locked="0" layoutInCell="1" allowOverlap="1" wp14:anchorId="3350CE3B" wp14:editId="1F92F045">
+                <wp:simplePos x="0" y="0"/>
+                <wp:positionH relativeFrom="column">
+                  <wp:posOffset>4429571</wp:posOffset>
+                </wp:positionH>
+                <wp:positionV relativeFrom="paragraph">
+                  <wp:posOffset>-168525</wp:posOffset>
+                </wp:positionV>
+                <wp:extent cx="360" cy="360"/>
+                <wp:effectExtent l="38100" t="38100" r="57150" b="57150"/>
+                <wp:wrapNone/>
+                <wp:docPr id="182" name="Entrada de lápiz 182"/>
+                <wp:cNvGraphicFramePr/>
+                <a:graphic xmlns:a="http://schemas.openxmlformats.org/drawingml/2006/main">
+                  <a:graphicData uri="http://schemas.microsoft.com/office/word/2010/wordprocessingInk">
+                    <w14:contentPart bwMode="auto" r:id="rId5">
+                      <w14:nvContentPartPr>
+                        <w14:cNvContentPartPr/>
+                      </w14:nvContentPartPr>
+                      <w14:xfrm>
+                        <a:off x="0" y="0"/>
+                        <a:ext cx="360" cy="360"/>
+                      </w14:xfrm>
+                    </w14:contentPart>
+                  </a:graphicData>
+                </a:graphic>
+              </wp:anchor>
+            </w:drawing>
+          </mc:Choice>
+          <mc:Fallback>
+            <w:pict>
+              <v:shapetype w14:anchorId="5CA23375" id="_x0000_t75" coordsize="21600,21600" o:spt="75" o:preferrelative="t" path="m@4@5l@4@11@9@11@9@5xe" filled="f" stroked="f">
+                <v:stroke joinstyle="miter"/>
+                <v:formulas>
+                  <v:f eqn="if lineDrawn pixelLineWidth 0"/>
+                  <v:f eqn="sum @0 1 0"/>
+                  <v:f eqn="sum 0 0 @1"/>
+                  <v:f eqn="prod @2 1 2"/>
+                  <v:f eqn="prod @3 21600 pixelWidth"/>
+                  <v:f eqn="prod @3 21600 pixelHeight"/>
+                  <v:f eqn="sum @0 0 1"/>
+                  <v:f eqn="prod @6 1 2"/>
+                  <v:f eqn="prod @7 21600 pixelWidth"/>
+                  <v:f eqn="sum @8 21600 0"/>
+                  <v:f eqn="prod @7 21600 pixelHeight"/>
+                  <v:f eqn="sum @10 21600 0"/>
+                </v:formulas>
+                <v:path o:extrusionok="f" gradientshapeok="t" o:connecttype="rect"/>
+                <o:lock v:ext="edit" aspectratio="t"/>
+              </v:shapetype>
+              <v:shape id="Entrada de lápiz 182" o:spid="_x0000_s1026" type="#_x0000_t75" style="position:absolute;margin-left:348.1pt;margin-top:-13.95pt;width:1.45pt;height:1.45pt;z-index:251843584;visibility:visible;mso-wrap-style:square;mso-wrap-distance-left:9pt;mso-wrap-distance-top:0;mso-wrap-distance-right:9pt;mso-wrap-distance-bottom:0;mso-position-horizontal:absolute;mso-position-horizontal-relative:text;mso-position-vertical:absolute;mso-position-vertical-relative:text" o:gfxdata="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">
+                <v:imagedata r:id="rId6" o:title=""/>
+              </v:shape>
+            </w:pict>
+          </mc:Fallback>
+        </mc:AlternateContent>
+      </w:r>
+    </w:p>
+    <w:p>
+      <w:pPr>
+        <w:rPr>
+          <w:rFonts w:eastAsiaTheme="minorEastAsia"/>
+        </w:rPr>
+      </w:pPr>
+    </w:p>
     <w:sectPr>
       <w:pgSz w:w="12240" w:h="15840"/>
       <w:pgMar w:top="1417" w:right="1701" w:bottom="1417" w:left="1701" w:header="708" w:footer="708" w:gutter="0"/>
@@ -1956,6 +2367,33 @@
 </w:styles>
 </file>
 
+<file path=word/ink/ink1.xml><?xml version="1.0" encoding="utf-8"?>
+<inkml:ink xmlns:inkml="http://www.w3.org/2003/InkML">
+  <inkml:definitions>
+    <inkml:context xml:id="ctx0">
+      <inkml:inkSource xml:id="inkSrc0">
+        <inkml:traceFormat>
+          <inkml:channel name="X" type="integer" min="-2.14748E9" max="2.14748E9" units="cm"/>
+          <inkml:channel name="Y" type="integer" min="-2.14748E9" max="2.14748E9" units="cm"/>
+          <inkml:channel name="F" type="integer" max="32767" units="dev"/>
+        </inkml:traceFormat>
+        <inkml:channelProperties>
+          <inkml:channelProperty channel="X" name="resolution" value="1000" units="1/cm"/>
+          <inkml:channelProperty channel="Y" name="resolution" value="1000" units="1/cm"/>
+          <inkml:channelProperty channel="F" name="resolution" value="0" units="1/dev"/>
+        </inkml:channelProperties>
+      </inkml:inkSource>
+      <inkml:timestamp xml:id="ts0" timeString="2021-10-20T21:40:00.455"/>
+    </inkml:context>
+    <inkml:brush xml:id="br0">
+      <inkml:brushProperty name="width" value="0.05" units="cm"/>
+      <inkml:brushProperty name="height" value="0.05" units="cm"/>
+    </inkml:brush>
+  </inkml:definitions>
+  <inkml:trace contextRef="#ctx0" brushRef="#br0">1 0 24575,'0'0'-8191</inkml:trace>
+</inkml:ink>
+</file>
+
 <file path=word/theme/theme1.xml><?xml version="1.0" encoding="utf-8"?>
 <a:theme xmlns:a="http://schemas.openxmlformats.org/drawingml/2006/main" name="Tema de Office">
   <a:themeElements>

</xml_diff>